<commit_message>
start writing. change epsilon to sigma
</commit_message>
<xml_diff>
--- a/Summary of Simode Experiments.docx
+++ b/Summary of Simode Experiments.docx
@@ -36,20 +36,93 @@
       </w:r>
     </w:p>
     <w:p>
+      <w:r>
+        <w:t xml:space="preserve">We want to understand the </w:t>
+      </w:r>
+      <w:r>
+        <w:t xml:space="preserve">performance of the </w:t>
+      </w:r>
       <w:proofErr w:type="spellStart"/>
       <w:r>
-        <w:t>Simode</w:t>
+        <w:t>s</w:t>
+      </w:r>
+      <w:r>
+        <w:t>imode</w:t>
       </w:r>
       <w:proofErr w:type="spellEnd"/>
       <w:r>
-        <w:t xml:space="preserve"> R package was used to solve a collection of initial value problems.</w:t>
-      </w:r>
-    </w:p>
-    <w:p>
-      <w:r>
-        <w:t>Simulations were run, based known models.</w:t>
-      </w:r>
-    </w:p>
+        <w:t xml:space="preserve"> R package</w:t>
+      </w:r>
+      <w:r>
+        <w:t>.</w:t>
+      </w:r>
+      <w:r>
+        <w:t xml:space="preserve"> </w:t>
+      </w:r>
+      <w:r>
+        <w:t>To that end, we</w:t>
+      </w:r>
+      <w:r>
+        <w:t xml:space="preserve"> used</w:t>
+      </w:r>
+      <w:r>
+        <w:t xml:space="preserve"> </w:t>
+      </w:r>
+      <w:proofErr w:type="spellStart"/>
+      <w:r>
+        <w:t>simode</w:t>
+      </w:r>
+      <w:proofErr w:type="spellEnd"/>
+      <w:r>
+        <w:t xml:space="preserve"> to solve a collection of initial value problems.</w:t>
+      </w:r>
+      <w:r>
+        <w:t xml:space="preserve"> We chose some models with only linear parameters, and others with both linear and non-linear parameters. Our goals are exploratory, in order to come up with hypotheses about the performance profile of the separable least squares (SLS) method of finding the parameters of </w:t>
+      </w:r>
+      <w:proofErr w:type="gramStart"/>
+      <w:r>
+        <w:t>IVPs</w:t>
+      </w:r>
+      <w:r>
+        <w:t>, and</w:t>
+      </w:r>
+      <w:proofErr w:type="gramEnd"/>
+      <w:r>
+        <w:t xml:space="preserve"> comparing it with non-linear least squares (SLS) regression. In particular, we are interested in</w:t>
+      </w:r>
+      <w:r>
+        <w:t xml:space="preserve"> the following questions</w:t>
+      </w:r>
+      <w:r>
+        <w:t>:</w:t>
+      </w:r>
+    </w:p>
+    <w:p>
+      <w:pPr>
+        <w:pStyle w:val="ListParagraph"/>
+        <w:numPr>
+          <w:ilvl w:val="0"/>
+          <w:numId w:val="2"/>
+        </w:numPr>
+      </w:pPr>
+      <w:r>
+        <w:t>Does SLS perform well in determining the linear and non-linear parameters of IVPs?</w:t>
+      </w:r>
+    </w:p>
+    <w:p>
+      <w:pPr>
+        <w:pStyle w:val="ListParagraph"/>
+        <w:numPr>
+          <w:ilvl w:val="0"/>
+          <w:numId w:val="2"/>
+        </w:numPr>
+      </w:pPr>
+      <w:r>
+        <w:t>Under what conditions does SLS perform better than NLS, and vice versa?</w:t>
+      </w:r>
+    </w:p>
+    <w:p/>
+    <w:p/>
     <w:p>
       <w:pPr>
         <w:pStyle w:val="Heading1"/>
@@ -81,12 +154,1192 @@
         <w:pStyle w:val="Heading1"/>
       </w:pPr>
       <w:r>
+        <w:t>Method</w:t>
+      </w:r>
+    </w:p>
+    <w:p>
+      <w:r>
+        <w:t>We ran sets of simulations, based on the following known models of IVPs:</w:t>
+      </w:r>
+    </w:p>
+    <w:p>
+      <w:pPr>
+        <w:pStyle w:val="ListParagraph"/>
+        <w:numPr>
+          <w:ilvl w:val="0"/>
+          <w:numId w:val="1"/>
+        </w:numPr>
+      </w:pPr>
+      <w:r>
+        <w:t>S-Systems</w:t>
+      </w:r>
+    </w:p>
+    <w:p>
+      <w:pPr>
+        <w:pStyle w:val="ListParagraph"/>
+        <w:numPr>
+          <w:ilvl w:val="0"/>
+          <w:numId w:val="1"/>
+        </w:numPr>
+      </w:pPr>
+      <w:proofErr w:type="spellStart"/>
+      <w:r>
+        <w:t>Lotk</w:t>
+      </w:r>
+      <w:r>
+        <w:t>a</w:t>
+      </w:r>
+      <w:proofErr w:type="spellEnd"/>
+      <w:r>
+        <w:t>-Volterra</w:t>
+      </w:r>
+    </w:p>
+    <w:p>
+      <w:pPr>
+        <w:pStyle w:val="ListParagraph"/>
+        <w:numPr>
+          <w:ilvl w:val="0"/>
+          <w:numId w:val="1"/>
+        </w:numPr>
+      </w:pPr>
+      <w:proofErr w:type="spellStart"/>
+      <w:r>
+        <w:t>Lotk</w:t>
+      </w:r>
+      <w:r>
+        <w:t>a</w:t>
+      </w:r>
+      <w:proofErr w:type="spellEnd"/>
+      <w:r>
+        <w:t>-Volterra with sinusoidal seasonal adjustment</w:t>
+      </w:r>
+    </w:p>
+    <w:p>
+      <w:pPr>
+        <w:pStyle w:val="ListParagraph"/>
+        <w:numPr>
+          <w:ilvl w:val="0"/>
+          <w:numId w:val="1"/>
+        </w:numPr>
+      </w:pPr>
+      <w:proofErr w:type="spellStart"/>
+      <w:r>
+        <w:t>FitzHugh-Nagumo</w:t>
+      </w:r>
+      <w:proofErr w:type="spellEnd"/>
+    </w:p>
+    <w:p>
+      <w:pPr>
+        <w:pStyle w:val="ListParagraph"/>
+        <w:numPr>
+          <w:ilvl w:val="0"/>
+          <w:numId w:val="1"/>
+        </w:numPr>
+      </w:pPr>
+      <w:r>
+        <w:t>SIR semi-linear.</w:t>
+      </w:r>
+    </w:p>
+    <w:p/>
+    <w:p>
+      <w:pPr>
+        <w:pStyle w:val="Heading1"/>
+      </w:pPr>
+      <w:r>
         <w:t>Results</w:t>
       </w:r>
     </w:p>
-    <w:p>
+    <w:p/>
+    <w:p>
+      <w:pPr>
+        <w:pStyle w:val="Heading2"/>
+      </w:pPr>
+      <w:r>
+        <w:lastRenderedPageBreak/>
+        <w:t>S-Systems</w:t>
+      </w:r>
+    </w:p>
+    <w:p>
+      <w:r>
+        <w:rPr>
+          <w:noProof/>
+        </w:rPr>
+        <w:drawing>
+          <wp:inline distT="0" distB="0" distL="0" distR="0" wp14:anchorId="5174EA42" wp14:editId="0D4BD5D9">
+            <wp:extent cx="5727700" cy="4706620"/>
+            <wp:effectExtent l="0" t="0" r="0" b="5080"/>
+            <wp:docPr id="48" name="Picture 48"/>
+            <wp:cNvGraphicFramePr>
+              <a:graphicFrameLocks xmlns:a="http://schemas.openxmlformats.org/drawingml/2006/main" noChangeAspect="1"/>
+            </wp:cNvGraphicFramePr>
+            <a:graphic xmlns:a="http://schemas.openxmlformats.org/drawingml/2006/main">
+              <a:graphicData uri="http://schemas.openxmlformats.org/drawingml/2006/picture">
+                <pic:pic xmlns:pic="http://schemas.openxmlformats.org/drawingml/2006/picture">
+                  <pic:nvPicPr>
+                    <pic:cNvPr id="48" name="nls_vs_sls_s-system_sigma-0.05.pdf"/>
+                    <pic:cNvPicPr/>
+                  </pic:nvPicPr>
+                  <pic:blipFill>
+                    <a:blip r:embed="rId5">
+                      <a:extLst>
+                        <a:ext uri="{28A0092B-C50C-407E-A947-70E740481C1C}">
+                          <a14:useLocalDpi xmlns:a14="http://schemas.microsoft.com/office/drawing/2010/main" val="0"/>
+                        </a:ext>
+                      </a:extLst>
+                    </a:blip>
+                    <a:stretch>
+                      <a:fillRect/>
+                    </a:stretch>
+                  </pic:blipFill>
+                  <pic:spPr>
+                    <a:xfrm>
+                      <a:off x="0" y="0"/>
+                      <a:ext cx="5727700" cy="4706620"/>
+                    </a:xfrm>
+                    <a:prstGeom prst="rect">
+                      <a:avLst/>
+                    </a:prstGeom>
+                  </pic:spPr>
+                </pic:pic>
+              </a:graphicData>
+            </a:graphic>
+          </wp:inline>
+        </w:drawing>
+      </w:r>
+    </w:p>
+    <w:p>
+      <w:pPr>
+        <w:rPr>
+          <w:rFonts w:asciiTheme="majorHAnsi" w:eastAsiaTheme="majorEastAsia" w:hAnsiTheme="majorHAnsi" w:cstheme="majorBidi"/>
+          <w:color w:val="2F5496" w:themeColor="accent1" w:themeShade="BF"/>
+          <w:sz w:val="26"/>
+          <w:szCs w:val="26"/>
+        </w:rPr>
+      </w:pPr>
+      <w:r>
+        <w:br w:type="page"/>
+      </w:r>
+    </w:p>
+    <w:p>
+      <w:pPr>
+        <w:pStyle w:val="Heading2"/>
+      </w:pPr>
+      <w:r>
+        <w:lastRenderedPageBreak/>
+        <w:t>SIR model</w:t>
+      </w:r>
+    </w:p>
+    <w:p/>
+    <w:p>
+      <w:r>
+        <w:rPr>
+          <w:noProof/>
+        </w:rPr>
+        <w:drawing>
+          <wp:inline distT="0" distB="0" distL="0" distR="0">
+            <wp:extent cx="5727700" cy="4706620"/>
+            <wp:effectExtent l="0" t="0" r="0" b="5080"/>
+            <wp:docPr id="46" name="Picture 46"/>
+            <wp:cNvGraphicFramePr>
+              <a:graphicFrameLocks xmlns:a="http://schemas.openxmlformats.org/drawingml/2006/main" noChangeAspect="1"/>
+            </wp:cNvGraphicFramePr>
+            <a:graphic xmlns:a="http://schemas.openxmlformats.org/drawingml/2006/main">
+              <a:graphicData uri="http://schemas.openxmlformats.org/drawingml/2006/picture">
+                <pic:pic xmlns:pic="http://schemas.openxmlformats.org/drawingml/2006/picture">
+                  <pic:nvPicPr>
+                    <pic:cNvPr id="46" name="variance_ratio_semi-linear-sir_sigma-0.001.pdf"/>
+                    <pic:cNvPicPr/>
+                  </pic:nvPicPr>
+                  <pic:blipFill>
+                    <a:blip r:embed="rId6">
+                      <a:extLst>
+                        <a:ext uri="{28A0092B-C50C-407E-A947-70E740481C1C}">
+                          <a14:useLocalDpi xmlns:a14="http://schemas.microsoft.com/office/drawing/2010/main" val="0"/>
+                        </a:ext>
+                      </a:extLst>
+                    </a:blip>
+                    <a:stretch>
+                      <a:fillRect/>
+                    </a:stretch>
+                  </pic:blipFill>
+                  <pic:spPr>
+                    <a:xfrm>
+                      <a:off x="0" y="0"/>
+                      <a:ext cx="5727700" cy="4706620"/>
+                    </a:xfrm>
+                    <a:prstGeom prst="rect">
+                      <a:avLst/>
+                    </a:prstGeom>
+                  </pic:spPr>
+                </pic:pic>
+              </a:graphicData>
+            </a:graphic>
+          </wp:inline>
+        </w:drawing>
+      </w:r>
+    </w:p>
+    <w:p>
+      <w:r>
+        <w:rPr>
+          <w:noProof/>
+        </w:rPr>
+        <w:lastRenderedPageBreak/>
+        <w:drawing>
+          <wp:inline distT="0" distB="0" distL="0" distR="0">
+            <wp:extent cx="5727700" cy="4706620"/>
+            <wp:effectExtent l="0" t="0" r="0" b="5080"/>
+            <wp:docPr id="47" name="Picture 47"/>
+            <wp:cNvGraphicFramePr>
+              <a:graphicFrameLocks xmlns:a="http://schemas.openxmlformats.org/drawingml/2006/main" noChangeAspect="1"/>
+            </wp:cNvGraphicFramePr>
+            <a:graphic xmlns:a="http://schemas.openxmlformats.org/drawingml/2006/main">
+              <a:graphicData uri="http://schemas.openxmlformats.org/drawingml/2006/picture">
+                <pic:pic xmlns:pic="http://schemas.openxmlformats.org/drawingml/2006/picture">
+                  <pic:nvPicPr>
+                    <pic:cNvPr id="47" name="nls_vs_sls_semi-linear-sir_sigma-0.001.pdf"/>
+                    <pic:cNvPicPr/>
+                  </pic:nvPicPr>
+                  <pic:blipFill>
+                    <a:blip r:embed="rId7">
+                      <a:extLst>
+                        <a:ext uri="{28A0092B-C50C-407E-A947-70E740481C1C}">
+                          <a14:useLocalDpi xmlns:a14="http://schemas.microsoft.com/office/drawing/2010/main" val="0"/>
+                        </a:ext>
+                      </a:extLst>
+                    </a:blip>
+                    <a:stretch>
+                      <a:fillRect/>
+                    </a:stretch>
+                  </pic:blipFill>
+                  <pic:spPr>
+                    <a:xfrm>
+                      <a:off x="0" y="0"/>
+                      <a:ext cx="5727700" cy="4706620"/>
+                    </a:xfrm>
+                    <a:prstGeom prst="rect">
+                      <a:avLst/>
+                    </a:prstGeom>
+                  </pic:spPr>
+                </pic:pic>
+              </a:graphicData>
+            </a:graphic>
+          </wp:inline>
+        </w:drawing>
+      </w:r>
+    </w:p>
+    <w:p>
+      <w:pPr>
+        <w:rPr>
+          <w:noProof/>
+        </w:rPr>
+      </w:pPr>
+      <w:r>
+        <w:rPr>
+          <w:noProof/>
+        </w:rPr>
+        <w:br w:type="page"/>
+      </w:r>
+    </w:p>
+    <w:p>
+      <w:pPr>
+        <w:pStyle w:val="Heading2"/>
+      </w:pPr>
+      <w:proofErr w:type="spellStart"/>
+      <w:r>
+        <w:lastRenderedPageBreak/>
+        <w:t>Lotka</w:t>
+      </w:r>
+      <w:proofErr w:type="spellEnd"/>
+      <w:r>
+        <w:t>-Volterra</w:t>
+      </w:r>
+    </w:p>
+    <w:p>
+      <w:r>
+        <w:rPr>
+          <w:noProof/>
+        </w:rPr>
+        <w:drawing>
+          <wp:inline distT="0" distB="0" distL="0" distR="0" wp14:anchorId="08B8EB46" wp14:editId="39267FA6">
+            <wp:extent cx="5727700" cy="4706620"/>
+            <wp:effectExtent l="0" t="0" r="0" b="5080"/>
+            <wp:docPr id="64" name="Picture 64"/>
+            <wp:cNvGraphicFramePr>
+              <a:graphicFrameLocks xmlns:a="http://schemas.openxmlformats.org/drawingml/2006/main" noChangeAspect="1"/>
+            </wp:cNvGraphicFramePr>
+            <a:graphic xmlns:a="http://schemas.openxmlformats.org/drawingml/2006/main">
+              <a:graphicData uri="http://schemas.openxmlformats.org/drawingml/2006/picture">
+                <pic:pic xmlns:pic="http://schemas.openxmlformats.org/drawingml/2006/picture">
+                  <pic:nvPicPr>
+                    <pic:cNvPr id="64" name="variance_ratio_lotka-volterra_sigma0.1_a0.67_b1.33_g1_d1.pdf"/>
+                    <pic:cNvPicPr/>
+                  </pic:nvPicPr>
+                  <pic:blipFill>
+                    <a:blip r:embed="rId8">
+                      <a:extLst>
+                        <a:ext uri="{28A0092B-C50C-407E-A947-70E740481C1C}">
+                          <a14:useLocalDpi xmlns:a14="http://schemas.microsoft.com/office/drawing/2010/main" val="0"/>
+                        </a:ext>
+                      </a:extLst>
+                    </a:blip>
+                    <a:stretch>
+                      <a:fillRect/>
+                    </a:stretch>
+                  </pic:blipFill>
+                  <pic:spPr>
+                    <a:xfrm>
+                      <a:off x="0" y="0"/>
+                      <a:ext cx="5727700" cy="4706620"/>
+                    </a:xfrm>
+                    <a:prstGeom prst="rect">
+                      <a:avLst/>
+                    </a:prstGeom>
+                  </pic:spPr>
+                </pic:pic>
+              </a:graphicData>
+            </a:graphic>
+          </wp:inline>
+        </w:drawing>
+      </w:r>
+    </w:p>
+    <w:p/>
+    <w:p>
+      <w:r>
+        <w:rPr>
+          <w:noProof/>
+        </w:rPr>
+        <w:lastRenderedPageBreak/>
+        <w:drawing>
+          <wp:inline distT="0" distB="0" distL="0" distR="0" wp14:anchorId="44E34F22" wp14:editId="5F5F9408">
+            <wp:extent cx="5727700" cy="4706620"/>
+            <wp:effectExtent l="0" t="0" r="0" b="5080"/>
+            <wp:docPr id="63" name="Picture 63"/>
+            <wp:cNvGraphicFramePr>
+              <a:graphicFrameLocks xmlns:a="http://schemas.openxmlformats.org/drawingml/2006/main" noChangeAspect="1"/>
+            </wp:cNvGraphicFramePr>
+            <a:graphic xmlns:a="http://schemas.openxmlformats.org/drawingml/2006/main">
+              <a:graphicData uri="http://schemas.openxmlformats.org/drawingml/2006/picture">
+                <pic:pic xmlns:pic="http://schemas.openxmlformats.org/drawingml/2006/picture">
+                  <pic:nvPicPr>
+                    <pic:cNvPr id="63" name="variance_ratio_lotka-volterra_sigma0.4_a0.67_b1.33_g1_d1.pdf"/>
+                    <pic:cNvPicPr/>
+                  </pic:nvPicPr>
+                  <pic:blipFill>
+                    <a:blip r:embed="rId9">
+                      <a:extLst>
+                        <a:ext uri="{28A0092B-C50C-407E-A947-70E740481C1C}">
+                          <a14:useLocalDpi xmlns:a14="http://schemas.microsoft.com/office/drawing/2010/main" val="0"/>
+                        </a:ext>
+                      </a:extLst>
+                    </a:blip>
+                    <a:stretch>
+                      <a:fillRect/>
+                    </a:stretch>
+                  </pic:blipFill>
+                  <pic:spPr>
+                    <a:xfrm>
+                      <a:off x="0" y="0"/>
+                      <a:ext cx="5727700" cy="4706620"/>
+                    </a:xfrm>
+                    <a:prstGeom prst="rect">
+                      <a:avLst/>
+                    </a:prstGeom>
+                  </pic:spPr>
+                </pic:pic>
+              </a:graphicData>
+            </a:graphic>
+          </wp:inline>
+        </w:drawing>
+      </w:r>
+    </w:p>
+    <w:p>
+      <w:pPr>
+        <w:pStyle w:val="Heading2"/>
+      </w:pPr>
+      <w:proofErr w:type="spellStart"/>
+      <w:r>
+        <w:lastRenderedPageBreak/>
+        <w:t>Lotka</w:t>
+      </w:r>
+      <w:proofErr w:type="spellEnd"/>
+      <w:r>
+        <w:t>-Volterra Seasonal</w:t>
+      </w:r>
+    </w:p>
+    <w:p>
+      <w:r>
+        <w:rPr>
+          <w:noProof/>
+        </w:rPr>
+        <w:drawing>
+          <wp:inline distT="0" distB="0" distL="0" distR="0" wp14:anchorId="7EC7C0DD" wp14:editId="503ED545">
+            <wp:extent cx="5727700" cy="4706620"/>
+            <wp:effectExtent l="0" t="0" r="0" b="5080"/>
+            <wp:docPr id="49" name="Picture 49"/>
+            <wp:cNvGraphicFramePr>
+              <a:graphicFrameLocks xmlns:a="http://schemas.openxmlformats.org/drawingml/2006/main" noChangeAspect="1"/>
+            </wp:cNvGraphicFramePr>
+            <a:graphic xmlns:a="http://schemas.openxmlformats.org/drawingml/2006/main">
+              <a:graphicData uri="http://schemas.openxmlformats.org/drawingml/2006/picture">
+                <pic:pic xmlns:pic="http://schemas.openxmlformats.org/drawingml/2006/picture">
+                  <pic:nvPicPr>
+                    <pic:cNvPr id="49" name="variance_ratio_by_sample_lotka-volterra-seasonal_sigma0.1_a0.67_b1.33_g1_d1_e0.2_o0.5.pdf"/>
+                    <pic:cNvPicPr/>
+                  </pic:nvPicPr>
+                  <pic:blipFill>
+                    <a:blip r:embed="rId10">
+                      <a:extLst>
+                        <a:ext uri="{28A0092B-C50C-407E-A947-70E740481C1C}">
+                          <a14:useLocalDpi xmlns:a14="http://schemas.microsoft.com/office/drawing/2010/main" val="0"/>
+                        </a:ext>
+                      </a:extLst>
+                    </a:blip>
+                    <a:stretch>
+                      <a:fillRect/>
+                    </a:stretch>
+                  </pic:blipFill>
+                  <pic:spPr>
+                    <a:xfrm>
+                      <a:off x="0" y="0"/>
+                      <a:ext cx="5727700" cy="4706620"/>
+                    </a:xfrm>
+                    <a:prstGeom prst="rect">
+                      <a:avLst/>
+                    </a:prstGeom>
+                  </pic:spPr>
+                </pic:pic>
+              </a:graphicData>
+            </a:graphic>
+          </wp:inline>
+        </w:drawing>
+      </w:r>
+    </w:p>
+    <w:p>
+      <w:r>
+        <w:rPr>
+          <w:noProof/>
+        </w:rPr>
+        <w:lastRenderedPageBreak/>
+        <w:drawing>
+          <wp:inline distT="0" distB="0" distL="0" distR="0">
+            <wp:extent cx="5727700" cy="4706620"/>
+            <wp:effectExtent l="0" t="0" r="0" b="5080"/>
+            <wp:docPr id="50" name="Picture 50"/>
+            <wp:cNvGraphicFramePr>
+              <a:graphicFrameLocks xmlns:a="http://schemas.openxmlformats.org/drawingml/2006/main" noChangeAspect="1"/>
+            </wp:cNvGraphicFramePr>
+            <a:graphic xmlns:a="http://schemas.openxmlformats.org/drawingml/2006/main">
+              <a:graphicData uri="http://schemas.openxmlformats.org/drawingml/2006/picture">
+                <pic:pic xmlns:pic="http://schemas.openxmlformats.org/drawingml/2006/picture">
+                  <pic:nvPicPr>
+                    <pic:cNvPr id="50" name="nlin_variance_by_sample_lotka-volterra-seasonal_sigma0.1_a0.67_b1.33_g1_d1_e0.2_o0.5.pdf"/>
+                    <pic:cNvPicPr/>
+                  </pic:nvPicPr>
+                  <pic:blipFill>
+                    <a:blip r:embed="rId11">
+                      <a:extLst>
+                        <a:ext uri="{28A0092B-C50C-407E-A947-70E740481C1C}">
+                          <a14:useLocalDpi xmlns:a14="http://schemas.microsoft.com/office/drawing/2010/main" val="0"/>
+                        </a:ext>
+                      </a:extLst>
+                    </a:blip>
+                    <a:stretch>
+                      <a:fillRect/>
+                    </a:stretch>
+                  </pic:blipFill>
+                  <pic:spPr>
+                    <a:xfrm>
+                      <a:off x="0" y="0"/>
+                      <a:ext cx="5727700" cy="4706620"/>
+                    </a:xfrm>
+                    <a:prstGeom prst="rect">
+                      <a:avLst/>
+                    </a:prstGeom>
+                  </pic:spPr>
+                </pic:pic>
+              </a:graphicData>
+            </a:graphic>
+          </wp:inline>
+        </w:drawing>
+      </w:r>
+      <w:r>
+        <w:rPr>
+          <w:noProof/>
+        </w:rPr>
+        <w:lastRenderedPageBreak/>
+        <w:drawing>
+          <wp:inline distT="0" distB="0" distL="0" distR="0">
+            <wp:extent cx="5727700" cy="4706620"/>
+            <wp:effectExtent l="0" t="0" r="0" b="5080"/>
+            <wp:docPr id="51" name="Picture 51"/>
+            <wp:cNvGraphicFramePr>
+              <a:graphicFrameLocks xmlns:a="http://schemas.openxmlformats.org/drawingml/2006/main" noChangeAspect="1"/>
+            </wp:cNvGraphicFramePr>
+            <a:graphic xmlns:a="http://schemas.openxmlformats.org/drawingml/2006/main">
+              <a:graphicData uri="http://schemas.openxmlformats.org/drawingml/2006/picture">
+                <pic:pic xmlns:pic="http://schemas.openxmlformats.org/drawingml/2006/picture">
+                  <pic:nvPicPr>
+                    <pic:cNvPr id="51" name="lin_variance_by_sample_lotka-volterra-seasonal_sigma0.1_a0.67_b1.33_g1_d1_e0.2_o0.5.pdf"/>
+                    <pic:cNvPicPr/>
+                  </pic:nvPicPr>
+                  <pic:blipFill>
+                    <a:blip r:embed="rId12">
+                      <a:extLst>
+                        <a:ext uri="{28A0092B-C50C-407E-A947-70E740481C1C}">
+                          <a14:useLocalDpi xmlns:a14="http://schemas.microsoft.com/office/drawing/2010/main" val="0"/>
+                        </a:ext>
+                      </a:extLst>
+                    </a:blip>
+                    <a:stretch>
+                      <a:fillRect/>
+                    </a:stretch>
+                  </pic:blipFill>
+                  <pic:spPr>
+                    <a:xfrm>
+                      <a:off x="0" y="0"/>
+                      <a:ext cx="5727700" cy="4706620"/>
+                    </a:xfrm>
+                    <a:prstGeom prst="rect">
+                      <a:avLst/>
+                    </a:prstGeom>
+                  </pic:spPr>
+                </pic:pic>
+              </a:graphicData>
+            </a:graphic>
+          </wp:inline>
+        </w:drawing>
+      </w:r>
+      <w:r>
+        <w:rPr>
+          <w:noProof/>
+        </w:rPr>
+        <w:lastRenderedPageBreak/>
+        <w:drawing>
+          <wp:inline distT="0" distB="0" distL="0" distR="0">
+            <wp:extent cx="5727700" cy="4706620"/>
+            <wp:effectExtent l="0" t="0" r="0" b="5080"/>
+            <wp:docPr id="52" name="Picture 52"/>
+            <wp:cNvGraphicFramePr>
+              <a:graphicFrameLocks xmlns:a="http://schemas.openxmlformats.org/drawingml/2006/main" noChangeAspect="1"/>
+            </wp:cNvGraphicFramePr>
+            <a:graphic xmlns:a="http://schemas.openxmlformats.org/drawingml/2006/main">
+              <a:graphicData uri="http://schemas.openxmlformats.org/drawingml/2006/picture">
+                <pic:pic xmlns:pic="http://schemas.openxmlformats.org/drawingml/2006/picture">
+                  <pic:nvPicPr>
+                    <pic:cNvPr id="52" name="loss_by_sample_lotka-volterra-seasonal_sigma0.1_a0.67_b1.33_g1_d1_e0.2_o0.5.pdf"/>
+                    <pic:cNvPicPr/>
+                  </pic:nvPicPr>
+                  <pic:blipFill>
+                    <a:blip r:embed="rId13">
+                      <a:extLst>
+                        <a:ext uri="{28A0092B-C50C-407E-A947-70E740481C1C}">
+                          <a14:useLocalDpi xmlns:a14="http://schemas.microsoft.com/office/drawing/2010/main" val="0"/>
+                        </a:ext>
+                      </a:extLst>
+                    </a:blip>
+                    <a:stretch>
+                      <a:fillRect/>
+                    </a:stretch>
+                  </pic:blipFill>
+                  <pic:spPr>
+                    <a:xfrm>
+                      <a:off x="0" y="0"/>
+                      <a:ext cx="5727700" cy="4706620"/>
+                    </a:xfrm>
+                    <a:prstGeom prst="rect">
+                      <a:avLst/>
+                    </a:prstGeom>
+                  </pic:spPr>
+                </pic:pic>
+              </a:graphicData>
+            </a:graphic>
+          </wp:inline>
+        </w:drawing>
+      </w:r>
+      <w:r>
+        <w:rPr>
+          <w:noProof/>
+        </w:rPr>
+        <w:lastRenderedPageBreak/>
+        <w:drawing>
+          <wp:inline distT="0" distB="0" distL="0" distR="0">
+            <wp:extent cx="5727700" cy="4706620"/>
+            <wp:effectExtent l="0" t="0" r="0" b="5080"/>
+            <wp:docPr id="53" name="Picture 53"/>
+            <wp:cNvGraphicFramePr>
+              <a:graphicFrameLocks xmlns:a="http://schemas.openxmlformats.org/drawingml/2006/main" noChangeAspect="1"/>
+            </wp:cNvGraphicFramePr>
+            <a:graphic xmlns:a="http://schemas.openxmlformats.org/drawingml/2006/main">
+              <a:graphicData uri="http://schemas.openxmlformats.org/drawingml/2006/picture">
+                <pic:pic xmlns:pic="http://schemas.openxmlformats.org/drawingml/2006/picture">
+                  <pic:nvPicPr>
+                    <pic:cNvPr id="53" name="variance_ratio_lotka-volterra-seasonal_sigma0.1_a0.67_b1.33_g1_d1_e0.2_o0.5_n256.pdf"/>
+                    <pic:cNvPicPr/>
+                  </pic:nvPicPr>
+                  <pic:blipFill>
+                    <a:blip r:embed="rId14">
+                      <a:extLst>
+                        <a:ext uri="{28A0092B-C50C-407E-A947-70E740481C1C}">
+                          <a14:useLocalDpi xmlns:a14="http://schemas.microsoft.com/office/drawing/2010/main" val="0"/>
+                        </a:ext>
+                      </a:extLst>
+                    </a:blip>
+                    <a:stretch>
+                      <a:fillRect/>
+                    </a:stretch>
+                  </pic:blipFill>
+                  <pic:spPr>
+                    <a:xfrm>
+                      <a:off x="0" y="0"/>
+                      <a:ext cx="5727700" cy="4706620"/>
+                    </a:xfrm>
+                    <a:prstGeom prst="rect">
+                      <a:avLst/>
+                    </a:prstGeom>
+                  </pic:spPr>
+                </pic:pic>
+              </a:graphicData>
+            </a:graphic>
+          </wp:inline>
+        </w:drawing>
+      </w:r>
+      <w:r>
+        <w:rPr>
+          <w:noProof/>
+        </w:rPr>
+        <w:lastRenderedPageBreak/>
+        <w:drawing>
+          <wp:inline distT="0" distB="0" distL="0" distR="0">
+            <wp:extent cx="5727700" cy="4706620"/>
+            <wp:effectExtent l="0" t="0" r="0" b="5080"/>
+            <wp:docPr id="54" name="Picture 54"/>
+            <wp:cNvGraphicFramePr>
+              <a:graphicFrameLocks xmlns:a="http://schemas.openxmlformats.org/drawingml/2006/main" noChangeAspect="1"/>
+            </wp:cNvGraphicFramePr>
+            <a:graphic xmlns:a="http://schemas.openxmlformats.org/drawingml/2006/main">
+              <a:graphicData uri="http://schemas.openxmlformats.org/drawingml/2006/picture">
+                <pic:pic xmlns:pic="http://schemas.openxmlformats.org/drawingml/2006/picture">
+                  <pic:nvPicPr>
+                    <pic:cNvPr id="54" name="loss_lotka-volterra-seasonal_sigma0.1_a0.67_b1.33_g1_d1_e0.2_o0.5_n256.pdf"/>
+                    <pic:cNvPicPr/>
+                  </pic:nvPicPr>
+                  <pic:blipFill>
+                    <a:blip r:embed="rId15">
+                      <a:extLst>
+                        <a:ext uri="{28A0092B-C50C-407E-A947-70E740481C1C}">
+                          <a14:useLocalDpi xmlns:a14="http://schemas.microsoft.com/office/drawing/2010/main" val="0"/>
+                        </a:ext>
+                      </a:extLst>
+                    </a:blip>
+                    <a:stretch>
+                      <a:fillRect/>
+                    </a:stretch>
+                  </pic:blipFill>
+                  <pic:spPr>
+                    <a:xfrm>
+                      <a:off x="0" y="0"/>
+                      <a:ext cx="5727700" cy="4706620"/>
+                    </a:xfrm>
+                    <a:prstGeom prst="rect">
+                      <a:avLst/>
+                    </a:prstGeom>
+                  </pic:spPr>
+                </pic:pic>
+              </a:graphicData>
+            </a:graphic>
+          </wp:inline>
+        </w:drawing>
+      </w:r>
+      <w:r>
+        <w:rPr>
+          <w:noProof/>
+        </w:rPr>
+        <w:lastRenderedPageBreak/>
+        <w:drawing>
+          <wp:inline distT="0" distB="0" distL="0" distR="0">
+            <wp:extent cx="5727700" cy="4706620"/>
+            <wp:effectExtent l="0" t="0" r="0" b="5080"/>
+            <wp:docPr id="55" name="Picture 55"/>
+            <wp:cNvGraphicFramePr>
+              <a:graphicFrameLocks xmlns:a="http://schemas.openxmlformats.org/drawingml/2006/main" noChangeAspect="1"/>
+            </wp:cNvGraphicFramePr>
+            <a:graphic xmlns:a="http://schemas.openxmlformats.org/drawingml/2006/main">
+              <a:graphicData uri="http://schemas.openxmlformats.org/drawingml/2006/picture">
+                <pic:pic xmlns:pic="http://schemas.openxmlformats.org/drawingml/2006/picture">
+                  <pic:nvPicPr>
+                    <pic:cNvPr id="55" name="variance_ratio_lotka-volterra-seasonal_sigma0.1_a0.67_b1.33_g1_d1_e0.2_o0.5_n196.pdf"/>
+                    <pic:cNvPicPr/>
+                  </pic:nvPicPr>
+                  <pic:blipFill>
+                    <a:blip r:embed="rId16">
+                      <a:extLst>
+                        <a:ext uri="{28A0092B-C50C-407E-A947-70E740481C1C}">
+                          <a14:useLocalDpi xmlns:a14="http://schemas.microsoft.com/office/drawing/2010/main" val="0"/>
+                        </a:ext>
+                      </a:extLst>
+                    </a:blip>
+                    <a:stretch>
+                      <a:fillRect/>
+                    </a:stretch>
+                  </pic:blipFill>
+                  <pic:spPr>
+                    <a:xfrm>
+                      <a:off x="0" y="0"/>
+                      <a:ext cx="5727700" cy="4706620"/>
+                    </a:xfrm>
+                    <a:prstGeom prst="rect">
+                      <a:avLst/>
+                    </a:prstGeom>
+                  </pic:spPr>
+                </pic:pic>
+              </a:graphicData>
+            </a:graphic>
+          </wp:inline>
+        </w:drawing>
+      </w:r>
+      <w:r>
+        <w:rPr>
+          <w:noProof/>
+        </w:rPr>
+        <w:lastRenderedPageBreak/>
+        <w:drawing>
+          <wp:inline distT="0" distB="0" distL="0" distR="0">
+            <wp:extent cx="5727700" cy="4706620"/>
+            <wp:effectExtent l="0" t="0" r="0" b="5080"/>
+            <wp:docPr id="56" name="Picture 56"/>
+            <wp:cNvGraphicFramePr>
+              <a:graphicFrameLocks xmlns:a="http://schemas.openxmlformats.org/drawingml/2006/main" noChangeAspect="1"/>
+            </wp:cNvGraphicFramePr>
+            <a:graphic xmlns:a="http://schemas.openxmlformats.org/drawingml/2006/main">
+              <a:graphicData uri="http://schemas.openxmlformats.org/drawingml/2006/picture">
+                <pic:pic xmlns:pic="http://schemas.openxmlformats.org/drawingml/2006/picture">
+                  <pic:nvPicPr>
+                    <pic:cNvPr id="56" name="loss_lotka-volterra-seasonal_sigma0.1_a0.67_b1.33_g1_d1_e0.2_o0.5_n196.pdf"/>
+                    <pic:cNvPicPr/>
+                  </pic:nvPicPr>
+                  <pic:blipFill>
+                    <a:blip r:embed="rId17">
+                      <a:extLst>
+                        <a:ext uri="{28A0092B-C50C-407E-A947-70E740481C1C}">
+                          <a14:useLocalDpi xmlns:a14="http://schemas.microsoft.com/office/drawing/2010/main" val="0"/>
+                        </a:ext>
+                      </a:extLst>
+                    </a:blip>
+                    <a:stretch>
+                      <a:fillRect/>
+                    </a:stretch>
+                  </pic:blipFill>
+                  <pic:spPr>
+                    <a:xfrm>
+                      <a:off x="0" y="0"/>
+                      <a:ext cx="5727700" cy="4706620"/>
+                    </a:xfrm>
+                    <a:prstGeom prst="rect">
+                      <a:avLst/>
+                    </a:prstGeom>
+                  </pic:spPr>
+                </pic:pic>
+              </a:graphicData>
+            </a:graphic>
+          </wp:inline>
+        </w:drawing>
+      </w:r>
+      <w:r>
+        <w:rPr>
+          <w:noProof/>
+        </w:rPr>
+        <w:lastRenderedPageBreak/>
+        <w:drawing>
+          <wp:inline distT="0" distB="0" distL="0" distR="0">
+            <wp:extent cx="5727700" cy="4706620"/>
+            <wp:effectExtent l="0" t="0" r="0" b="5080"/>
+            <wp:docPr id="57" name="Picture 57"/>
+            <wp:cNvGraphicFramePr>
+              <a:graphicFrameLocks xmlns:a="http://schemas.openxmlformats.org/drawingml/2006/main" noChangeAspect="1"/>
+            </wp:cNvGraphicFramePr>
+            <a:graphic xmlns:a="http://schemas.openxmlformats.org/drawingml/2006/main">
+              <a:graphicData uri="http://schemas.openxmlformats.org/drawingml/2006/picture">
+                <pic:pic xmlns:pic="http://schemas.openxmlformats.org/drawingml/2006/picture">
+                  <pic:nvPicPr>
+                    <pic:cNvPr id="57" name="variance_ratio_lotka-volterra-seasonal_sigma0.1_a0.67_b1.33_g1_d1_e0.2_o0.5_n144.pdf"/>
+                    <pic:cNvPicPr/>
+                  </pic:nvPicPr>
+                  <pic:blipFill>
+                    <a:blip r:embed="rId18">
+                      <a:extLst>
+                        <a:ext uri="{28A0092B-C50C-407E-A947-70E740481C1C}">
+                          <a14:useLocalDpi xmlns:a14="http://schemas.microsoft.com/office/drawing/2010/main" val="0"/>
+                        </a:ext>
+                      </a:extLst>
+                    </a:blip>
+                    <a:stretch>
+                      <a:fillRect/>
+                    </a:stretch>
+                  </pic:blipFill>
+                  <pic:spPr>
+                    <a:xfrm>
+                      <a:off x="0" y="0"/>
+                      <a:ext cx="5727700" cy="4706620"/>
+                    </a:xfrm>
+                    <a:prstGeom prst="rect">
+                      <a:avLst/>
+                    </a:prstGeom>
+                  </pic:spPr>
+                </pic:pic>
+              </a:graphicData>
+            </a:graphic>
+          </wp:inline>
+        </w:drawing>
+      </w:r>
+      <w:r>
+        <w:rPr>
+          <w:noProof/>
+        </w:rPr>
+        <w:lastRenderedPageBreak/>
+        <w:drawing>
+          <wp:inline distT="0" distB="0" distL="0" distR="0">
+            <wp:extent cx="5727700" cy="4706620"/>
+            <wp:effectExtent l="0" t="0" r="0" b="5080"/>
+            <wp:docPr id="58" name="Picture 58"/>
+            <wp:cNvGraphicFramePr>
+              <a:graphicFrameLocks xmlns:a="http://schemas.openxmlformats.org/drawingml/2006/main" noChangeAspect="1"/>
+            </wp:cNvGraphicFramePr>
+            <a:graphic xmlns:a="http://schemas.openxmlformats.org/drawingml/2006/main">
+              <a:graphicData uri="http://schemas.openxmlformats.org/drawingml/2006/picture">
+                <pic:pic xmlns:pic="http://schemas.openxmlformats.org/drawingml/2006/picture">
+                  <pic:nvPicPr>
+                    <pic:cNvPr id="58" name="loss_lotka-volterra-seasonal_sigma0.1_a0.67_b1.33_g1_d1_e0.2_o0.5_n144.pdf"/>
+                    <pic:cNvPicPr/>
+                  </pic:nvPicPr>
+                  <pic:blipFill>
+                    <a:blip r:embed="rId19">
+                      <a:extLst>
+                        <a:ext uri="{28A0092B-C50C-407E-A947-70E740481C1C}">
+                          <a14:useLocalDpi xmlns:a14="http://schemas.microsoft.com/office/drawing/2010/main" val="0"/>
+                        </a:ext>
+                      </a:extLst>
+                    </a:blip>
+                    <a:stretch>
+                      <a:fillRect/>
+                    </a:stretch>
+                  </pic:blipFill>
+                  <pic:spPr>
+                    <a:xfrm>
+                      <a:off x="0" y="0"/>
+                      <a:ext cx="5727700" cy="4706620"/>
+                    </a:xfrm>
+                    <a:prstGeom prst="rect">
+                      <a:avLst/>
+                    </a:prstGeom>
+                  </pic:spPr>
+                </pic:pic>
+              </a:graphicData>
+            </a:graphic>
+          </wp:inline>
+        </w:drawing>
+      </w:r>
+      <w:r>
+        <w:rPr>
+          <w:noProof/>
+        </w:rPr>
+        <w:lastRenderedPageBreak/>
+        <w:drawing>
+          <wp:inline distT="0" distB="0" distL="0" distR="0">
+            <wp:extent cx="5727700" cy="4706620"/>
+            <wp:effectExtent l="0" t="0" r="0" b="5080"/>
+            <wp:docPr id="59" name="Picture 59"/>
+            <wp:cNvGraphicFramePr>
+              <a:graphicFrameLocks xmlns:a="http://schemas.openxmlformats.org/drawingml/2006/main" noChangeAspect="1"/>
+            </wp:cNvGraphicFramePr>
+            <a:graphic xmlns:a="http://schemas.openxmlformats.org/drawingml/2006/main">
+              <a:graphicData uri="http://schemas.openxmlformats.org/drawingml/2006/picture">
+                <pic:pic xmlns:pic="http://schemas.openxmlformats.org/drawingml/2006/picture">
+                  <pic:nvPicPr>
+                    <pic:cNvPr id="59" name="variance_ratio_lotka-volterra-seasonal_sigma0.1_a0.67_b1.33_g1_d1_e0.2_o0.5_n64.pdf"/>
+                    <pic:cNvPicPr/>
+                  </pic:nvPicPr>
+                  <pic:blipFill>
+                    <a:blip r:embed="rId20">
+                      <a:extLst>
+                        <a:ext uri="{28A0092B-C50C-407E-A947-70E740481C1C}">
+                          <a14:useLocalDpi xmlns:a14="http://schemas.microsoft.com/office/drawing/2010/main" val="0"/>
+                        </a:ext>
+                      </a:extLst>
+                    </a:blip>
+                    <a:stretch>
+                      <a:fillRect/>
+                    </a:stretch>
+                  </pic:blipFill>
+                  <pic:spPr>
+                    <a:xfrm>
+                      <a:off x="0" y="0"/>
+                      <a:ext cx="5727700" cy="4706620"/>
+                    </a:xfrm>
+                    <a:prstGeom prst="rect">
+                      <a:avLst/>
+                    </a:prstGeom>
+                  </pic:spPr>
+                </pic:pic>
+              </a:graphicData>
+            </a:graphic>
+          </wp:inline>
+        </w:drawing>
+      </w:r>
+      <w:r>
+        <w:rPr>
+          <w:noProof/>
+        </w:rPr>
+        <w:lastRenderedPageBreak/>
+        <w:drawing>
+          <wp:inline distT="0" distB="0" distL="0" distR="0">
+            <wp:extent cx="5727700" cy="4706620"/>
+            <wp:effectExtent l="0" t="0" r="0" b="5080"/>
+            <wp:docPr id="60" name="Picture 60"/>
+            <wp:cNvGraphicFramePr>
+              <a:graphicFrameLocks xmlns:a="http://schemas.openxmlformats.org/drawingml/2006/main" noChangeAspect="1"/>
+            </wp:cNvGraphicFramePr>
+            <a:graphic xmlns:a="http://schemas.openxmlformats.org/drawingml/2006/main">
+              <a:graphicData uri="http://schemas.openxmlformats.org/drawingml/2006/picture">
+                <pic:pic xmlns:pic="http://schemas.openxmlformats.org/drawingml/2006/picture">
+                  <pic:nvPicPr>
+                    <pic:cNvPr id="60" name="loss_lotka-volterra-seasonal_sigma0.1_a0.67_b1.33_g1_d1_e0.2_o0.5_n64.pdf"/>
+                    <pic:cNvPicPr/>
+                  </pic:nvPicPr>
+                  <pic:blipFill>
+                    <a:blip r:embed="rId21">
+                      <a:extLst>
+                        <a:ext uri="{28A0092B-C50C-407E-A947-70E740481C1C}">
+                          <a14:useLocalDpi xmlns:a14="http://schemas.microsoft.com/office/drawing/2010/main" val="0"/>
+                        </a:ext>
+                      </a:extLst>
+                    </a:blip>
+                    <a:stretch>
+                      <a:fillRect/>
+                    </a:stretch>
+                  </pic:blipFill>
+                  <pic:spPr>
+                    <a:xfrm>
+                      <a:off x="0" y="0"/>
+                      <a:ext cx="5727700" cy="4706620"/>
+                    </a:xfrm>
+                    <a:prstGeom prst="rect">
+                      <a:avLst/>
+                    </a:prstGeom>
+                  </pic:spPr>
+                </pic:pic>
+              </a:graphicData>
+            </a:graphic>
+          </wp:inline>
+        </w:drawing>
+      </w:r>
+      <w:r>
+        <w:rPr>
+          <w:noProof/>
+        </w:rPr>
+        <w:lastRenderedPageBreak/>
+        <w:drawing>
+          <wp:inline distT="0" distB="0" distL="0" distR="0">
+            <wp:extent cx="5727700" cy="4706620"/>
+            <wp:effectExtent l="0" t="0" r="0" b="5080"/>
+            <wp:docPr id="61" name="Picture 61"/>
+            <wp:cNvGraphicFramePr>
+              <a:graphicFrameLocks xmlns:a="http://schemas.openxmlformats.org/drawingml/2006/main" noChangeAspect="1"/>
+            </wp:cNvGraphicFramePr>
+            <a:graphic xmlns:a="http://schemas.openxmlformats.org/drawingml/2006/main">
+              <a:graphicData uri="http://schemas.openxmlformats.org/drawingml/2006/picture">
+                <pic:pic xmlns:pic="http://schemas.openxmlformats.org/drawingml/2006/picture">
+                  <pic:nvPicPr>
+                    <pic:cNvPr id="61" name="variance_ratio_lotka-volterra-seasonal_sigma0.1_a0.67_b1.33_g1_d1_e0.2_o0.5_n100.pdf"/>
+                    <pic:cNvPicPr/>
+                  </pic:nvPicPr>
+                  <pic:blipFill>
+                    <a:blip r:embed="rId22">
+                      <a:extLst>
+                        <a:ext uri="{28A0092B-C50C-407E-A947-70E740481C1C}">
+                          <a14:useLocalDpi xmlns:a14="http://schemas.microsoft.com/office/drawing/2010/main" val="0"/>
+                        </a:ext>
+                      </a:extLst>
+                    </a:blip>
+                    <a:stretch>
+                      <a:fillRect/>
+                    </a:stretch>
+                  </pic:blipFill>
+                  <pic:spPr>
+                    <a:xfrm>
+                      <a:off x="0" y="0"/>
+                      <a:ext cx="5727700" cy="4706620"/>
+                    </a:xfrm>
+                    <a:prstGeom prst="rect">
+                      <a:avLst/>
+                    </a:prstGeom>
+                  </pic:spPr>
+                </pic:pic>
+              </a:graphicData>
+            </a:graphic>
+          </wp:inline>
+        </w:drawing>
+      </w:r>
+      <w:r>
+        <w:rPr>
+          <w:noProof/>
+        </w:rPr>
+        <w:lastRenderedPageBreak/>
+        <w:drawing>
+          <wp:inline distT="0" distB="0" distL="0" distR="0">
+            <wp:extent cx="5727700" cy="4706620"/>
+            <wp:effectExtent l="0" t="0" r="0" b="5080"/>
+            <wp:docPr id="62" name="Picture 62"/>
+            <wp:cNvGraphicFramePr>
+              <a:graphicFrameLocks xmlns:a="http://schemas.openxmlformats.org/drawingml/2006/main" noChangeAspect="1"/>
+            </wp:cNvGraphicFramePr>
+            <a:graphic xmlns:a="http://schemas.openxmlformats.org/drawingml/2006/main">
+              <a:graphicData uri="http://schemas.openxmlformats.org/drawingml/2006/picture">
+                <pic:pic xmlns:pic="http://schemas.openxmlformats.org/drawingml/2006/picture">
+                  <pic:nvPicPr>
+                    <pic:cNvPr id="62" name="loss_lotka-volterra-seasonal_sigma0.1_a0.67_b1.33_g1_d1_e0.2_o0.5_n100.pdf"/>
+                    <pic:cNvPicPr/>
+                  </pic:nvPicPr>
+                  <pic:blipFill>
+                    <a:blip r:embed="rId23">
+                      <a:extLst>
+                        <a:ext uri="{28A0092B-C50C-407E-A947-70E740481C1C}">
+                          <a14:useLocalDpi xmlns:a14="http://schemas.microsoft.com/office/drawing/2010/main" val="0"/>
+                        </a:ext>
+                      </a:extLst>
+                    </a:blip>
+                    <a:stretch>
+                      <a:fillRect/>
+                    </a:stretch>
+                  </pic:blipFill>
+                  <pic:spPr>
+                    <a:xfrm>
+                      <a:off x="0" y="0"/>
+                      <a:ext cx="5727700" cy="4706620"/>
+                    </a:xfrm>
+                    <a:prstGeom prst="rect">
+                      <a:avLst/>
+                    </a:prstGeom>
+                  </pic:spPr>
+                </pic:pic>
+              </a:graphicData>
+            </a:graphic>
+          </wp:inline>
+        </w:drawing>
+      </w:r>
+    </w:p>
+    <w:p>
+      <w:r>
+        <w:br w:type="page"/>
+      </w:r>
+    </w:p>
+    <w:p>
+      <w:pPr>
+        <w:pStyle w:val="Heading2"/>
+      </w:pPr>
+      <w:proofErr w:type="spellStart"/>
+      <w:r>
+        <w:lastRenderedPageBreak/>
+        <w:t>FitzHug</w:t>
+      </w:r>
+      <w:proofErr w:type="spellEnd"/>
+      <w:r>
+        <w:t>-</w:t>
+      </w:r>
       <w:bookmarkStart w:id="0" w:name="_GoBack"/>
       <w:bookmarkEnd w:id="0"/>
+      <w:r>
+        <w:rPr>
+          <w:noProof/>
+        </w:rPr>
+        <w:drawing>
+          <wp:inline distT="0" distB="0" distL="0" distR="0">
+            <wp:extent cx="5727700" cy="4706620"/>
+            <wp:effectExtent l="0" t="0" r="0" b="5080"/>
+            <wp:docPr id="66" name="Picture 66"/>
+            <wp:cNvGraphicFramePr>
+              <a:graphicFrameLocks xmlns:a="http://schemas.openxmlformats.org/drawingml/2006/main" noChangeAspect="1"/>
+            </wp:cNvGraphicFramePr>
+            <a:graphic xmlns:a="http://schemas.openxmlformats.org/drawingml/2006/main">
+              <a:graphicData uri="http://schemas.openxmlformats.org/drawingml/2006/picture">
+                <pic:pic xmlns:pic="http://schemas.openxmlformats.org/drawingml/2006/picture">
+                  <pic:nvPicPr>
+                    <pic:cNvPr id="66" name="variance_ratio_fitzhugh-nagumo_V-0.5_R1.pdf"/>
+                    <pic:cNvPicPr/>
+                  </pic:nvPicPr>
+                  <pic:blipFill>
+                    <a:blip r:embed="rId24">
+                      <a:extLst>
+                        <a:ext uri="{28A0092B-C50C-407E-A947-70E740481C1C}">
+                          <a14:useLocalDpi xmlns:a14="http://schemas.microsoft.com/office/drawing/2010/main" val="0"/>
+                        </a:ext>
+                      </a:extLst>
+                    </a:blip>
+                    <a:stretch>
+                      <a:fillRect/>
+                    </a:stretch>
+                  </pic:blipFill>
+                  <pic:spPr>
+                    <a:xfrm>
+                      <a:off x="0" y="0"/>
+                      <a:ext cx="5727700" cy="4706620"/>
+                    </a:xfrm>
+                    <a:prstGeom prst="rect">
+                      <a:avLst/>
+                    </a:prstGeom>
+                  </pic:spPr>
+                </pic:pic>
+              </a:graphicData>
+            </a:graphic>
+          </wp:inline>
+        </w:drawing>
+      </w:r>
+      <w:r>
+        <w:rPr>
+          <w:noProof/>
+        </w:rPr>
+        <w:lastRenderedPageBreak/>
+        <w:drawing>
+          <wp:inline distT="0" distB="0" distL="0" distR="0">
+            <wp:extent cx="5727700" cy="4448810"/>
+            <wp:effectExtent l="0" t="0" r="0" b="0"/>
+            <wp:docPr id="67" name="Picture 67"/>
+            <wp:cNvGraphicFramePr>
+              <a:graphicFrameLocks xmlns:a="http://schemas.openxmlformats.org/drawingml/2006/main" noChangeAspect="1"/>
+            </wp:cNvGraphicFramePr>
+            <a:graphic xmlns:a="http://schemas.openxmlformats.org/drawingml/2006/main">
+              <a:graphicData uri="http://schemas.openxmlformats.org/drawingml/2006/picture">
+                <pic:pic xmlns:pic="http://schemas.openxmlformats.org/drawingml/2006/picture">
+                  <pic:nvPicPr>
+                    <pic:cNvPr id="67" name="variance_ratio_fitzhugh-nagumo_V-1_R1.pdf"/>
+                    <pic:cNvPicPr/>
+                  </pic:nvPicPr>
+                  <pic:blipFill>
+                    <a:blip r:embed="rId25">
+                      <a:extLst>
+                        <a:ext uri="{28A0092B-C50C-407E-A947-70E740481C1C}">
+                          <a14:useLocalDpi xmlns:a14="http://schemas.microsoft.com/office/drawing/2010/main" val="0"/>
+                        </a:ext>
+                      </a:extLst>
+                    </a:blip>
+                    <a:stretch>
+                      <a:fillRect/>
+                    </a:stretch>
+                  </pic:blipFill>
+                  <pic:spPr>
+                    <a:xfrm>
+                      <a:off x="0" y="0"/>
+                      <a:ext cx="5727700" cy="4448810"/>
+                    </a:xfrm>
+                    <a:prstGeom prst="rect">
+                      <a:avLst/>
+                    </a:prstGeom>
+                  </pic:spPr>
+                </pic:pic>
+              </a:graphicData>
+            </a:graphic>
+          </wp:inline>
+        </w:drawing>
+      </w:r>
     </w:p>
     <w:sectPr>
       <w:pgSz w:w="11900" w:h="16840"/>
@@ -96,6 +1349,219 @@
     </w:sectPr>
   </w:body>
 </w:document>
+</file>
+
+<file path=word/numbering.xml><?xml version="1.0" encoding="utf-8"?>
+<w:numbering xmlns:wpc="http://schemas.microsoft.com/office/word/2010/wordprocessingCanvas" xmlns:cx="http://schemas.microsoft.com/office/drawing/2014/chartex" xmlns:cx1="http://schemas.microsoft.com/office/drawing/2015/9/8/chartex" xmlns:cx2="http://schemas.microsoft.com/office/drawing/2015/10/21/chartex" xmlns:cx3="http://schemas.microsoft.com/office/drawing/2016/5/9/chartex" xmlns:cx4="http://schemas.microsoft.com/office/drawing/2016/5/10/chartex" xmlns:cx5="http://schemas.microsoft.com/office/drawing/2016/5/11/chartex" xmlns:cx6="http://schemas.microsoft.com/office/drawing/2016/5/12/chartex" xmlns:cx7="http://schemas.microsoft.com/office/drawing/2016/5/13/chartex" xmlns:cx8="http://schemas.microsoft.com/office/drawing/2016/5/14/chartex" xmlns:mc="http://schemas.openxmlformats.org/markup-compatibility/2006" xmlns:aink="http://schemas.microsoft.com/office/drawing/2016/ink" xmlns:am3d="http://schemas.microsoft.com/office/drawing/2017/model3d" xmlns:o="urn:schemas-microsoft-com:office:office" xmlns:r="http://schemas.openxmlformats.org/officeDocument/2006/relationships" xmlns:m="http://schemas.openxmlformats.org/officeDocument/2006/math" xmlns:v="urn:schemas-microsoft-com:vml" xmlns:wp14="http://schemas.microsoft.com/office/word/2010/wordprocessingDrawing" xmlns:wp="http://schemas.openxmlformats.org/drawingml/2006/wordprocessingDrawing" xmlns:w10="urn:schemas-microsoft-com:office:word" xmlns:w="http://schemas.openxmlformats.org/wordprocessingml/2006/main" xmlns:w14="http://schemas.microsoft.com/office/word/2010/wordml" xmlns:w15="http://schemas.microsoft.com/office/word/2012/wordml" xmlns:w16cid="http://schemas.microsoft.com/office/word/2016/wordml/cid" xmlns:w16se="http://schemas.microsoft.com/office/word/2015/wordml/symex" xmlns:wpg="http://schemas.microsoft.com/office/word/2010/wordprocessingGroup" xmlns:wpi="http://schemas.microsoft.com/office/word/2010/wordprocessingInk" xmlns:wne="http://schemas.microsoft.com/office/word/2006/wordml" xmlns:wps="http://schemas.microsoft.com/office/word/2010/wordprocessingShape" mc:Ignorable="w14 w15 w16se w16cid wp14">
+  <w:abstractNum w:abstractNumId="0" w15:restartNumberingAfterBreak="0">
+    <w:nsid w:val="54C55FCE"/>
+    <w:multiLevelType w:val="hybridMultilevel"/>
+    <w:tmpl w:val="D9AE9124"/>
+    <w:lvl w:ilvl="0" w:tplc="0409000F">
+      <w:start w:val="1"/>
+      <w:numFmt w:val="decimal"/>
+      <w:lvlText w:val="%1."/>
+      <w:lvlJc w:val="left"/>
+      <w:pPr>
+        <w:ind w:left="720" w:hanging="360"/>
+      </w:pPr>
+      <w:rPr>
+        <w:rFonts w:hint="default"/>
+      </w:rPr>
+    </w:lvl>
+    <w:lvl w:ilvl="1" w:tplc="04090019" w:tentative="1">
+      <w:start w:val="1"/>
+      <w:numFmt w:val="lowerLetter"/>
+      <w:lvlText w:val="%2."/>
+      <w:lvlJc w:val="left"/>
+      <w:pPr>
+        <w:ind w:left="1440" w:hanging="360"/>
+      </w:pPr>
+    </w:lvl>
+    <w:lvl w:ilvl="2" w:tplc="0409001B" w:tentative="1">
+      <w:start w:val="1"/>
+      <w:numFmt w:val="lowerRoman"/>
+      <w:lvlText w:val="%3."/>
+      <w:lvlJc w:val="right"/>
+      <w:pPr>
+        <w:ind w:left="2160" w:hanging="180"/>
+      </w:pPr>
+    </w:lvl>
+    <w:lvl w:ilvl="3" w:tplc="0409000F" w:tentative="1">
+      <w:start w:val="1"/>
+      <w:numFmt w:val="decimal"/>
+      <w:lvlText w:val="%4."/>
+      <w:lvlJc w:val="left"/>
+      <w:pPr>
+        <w:ind w:left="2880" w:hanging="360"/>
+      </w:pPr>
+    </w:lvl>
+    <w:lvl w:ilvl="4" w:tplc="04090019" w:tentative="1">
+      <w:start w:val="1"/>
+      <w:numFmt w:val="lowerLetter"/>
+      <w:lvlText w:val="%5."/>
+      <w:lvlJc w:val="left"/>
+      <w:pPr>
+        <w:ind w:left="3600" w:hanging="360"/>
+      </w:pPr>
+    </w:lvl>
+    <w:lvl w:ilvl="5" w:tplc="0409001B" w:tentative="1">
+      <w:start w:val="1"/>
+      <w:numFmt w:val="lowerRoman"/>
+      <w:lvlText w:val="%6."/>
+      <w:lvlJc w:val="right"/>
+      <w:pPr>
+        <w:ind w:left="4320" w:hanging="180"/>
+      </w:pPr>
+    </w:lvl>
+    <w:lvl w:ilvl="6" w:tplc="0409000F" w:tentative="1">
+      <w:start w:val="1"/>
+      <w:numFmt w:val="decimal"/>
+      <w:lvlText w:val="%7."/>
+      <w:lvlJc w:val="left"/>
+      <w:pPr>
+        <w:ind w:left="5040" w:hanging="360"/>
+      </w:pPr>
+    </w:lvl>
+    <w:lvl w:ilvl="7" w:tplc="04090019" w:tentative="1">
+      <w:start w:val="1"/>
+      <w:numFmt w:val="lowerLetter"/>
+      <w:lvlText w:val="%8."/>
+      <w:lvlJc w:val="left"/>
+      <w:pPr>
+        <w:ind w:left="5760" w:hanging="360"/>
+      </w:pPr>
+    </w:lvl>
+    <w:lvl w:ilvl="8" w:tplc="0409001B" w:tentative="1">
+      <w:start w:val="1"/>
+      <w:numFmt w:val="lowerRoman"/>
+      <w:lvlText w:val="%9."/>
+      <w:lvlJc w:val="right"/>
+      <w:pPr>
+        <w:ind w:left="6480" w:hanging="180"/>
+      </w:pPr>
+    </w:lvl>
+  </w:abstractNum>
+  <w:abstractNum w:abstractNumId="1" w15:restartNumberingAfterBreak="0">
+    <w:nsid w:val="572D28D5"/>
+    <w:multiLevelType w:val="hybridMultilevel"/>
+    <w:tmpl w:val="93DE4368"/>
+    <w:lvl w:ilvl="0" w:tplc="89E8F7F2">
+      <w:start w:val="19"/>
+      <w:numFmt w:val="bullet"/>
+      <w:lvlText w:val="-"/>
+      <w:lvlJc w:val="left"/>
+      <w:pPr>
+        <w:ind w:left="720" w:hanging="360"/>
+      </w:pPr>
+      <w:rPr>
+        <w:rFonts w:ascii="Calibri" w:eastAsiaTheme="minorHAnsi" w:hAnsi="Calibri" w:cs="Calibri" w:hint="default"/>
+      </w:rPr>
+    </w:lvl>
+    <w:lvl w:ilvl="1" w:tplc="04090003" w:tentative="1">
+      <w:start w:val="1"/>
+      <w:numFmt w:val="bullet"/>
+      <w:lvlText w:val="o"/>
+      <w:lvlJc w:val="left"/>
+      <w:pPr>
+        <w:ind w:left="1440" w:hanging="360"/>
+      </w:pPr>
+      <w:rPr>
+        <w:rFonts w:ascii="Courier New" w:hAnsi="Courier New" w:cs="Courier New" w:hint="default"/>
+      </w:rPr>
+    </w:lvl>
+    <w:lvl w:ilvl="2" w:tplc="04090005" w:tentative="1">
+      <w:start w:val="1"/>
+      <w:numFmt w:val="bullet"/>
+      <w:lvlText w:val=""/>
+      <w:lvlJc w:val="left"/>
+      <w:pPr>
+        <w:ind w:left="2160" w:hanging="360"/>
+      </w:pPr>
+      <w:rPr>
+        <w:rFonts w:ascii="Wingdings" w:hAnsi="Wingdings" w:hint="default"/>
+      </w:rPr>
+    </w:lvl>
+    <w:lvl w:ilvl="3" w:tplc="04090001" w:tentative="1">
+      <w:start w:val="1"/>
+      <w:numFmt w:val="bullet"/>
+      <w:lvlText w:val=""/>
+      <w:lvlJc w:val="left"/>
+      <w:pPr>
+        <w:ind w:left="2880" w:hanging="360"/>
+      </w:pPr>
+      <w:rPr>
+        <w:rFonts w:ascii="Symbol" w:hAnsi="Symbol" w:hint="default"/>
+      </w:rPr>
+    </w:lvl>
+    <w:lvl w:ilvl="4" w:tplc="04090003" w:tentative="1">
+      <w:start w:val="1"/>
+      <w:numFmt w:val="bullet"/>
+      <w:lvlText w:val="o"/>
+      <w:lvlJc w:val="left"/>
+      <w:pPr>
+        <w:ind w:left="3600" w:hanging="360"/>
+      </w:pPr>
+      <w:rPr>
+        <w:rFonts w:ascii="Courier New" w:hAnsi="Courier New" w:cs="Courier New" w:hint="default"/>
+      </w:rPr>
+    </w:lvl>
+    <w:lvl w:ilvl="5" w:tplc="04090005" w:tentative="1">
+      <w:start w:val="1"/>
+      <w:numFmt w:val="bullet"/>
+      <w:lvlText w:val=""/>
+      <w:lvlJc w:val="left"/>
+      <w:pPr>
+        <w:ind w:left="4320" w:hanging="360"/>
+      </w:pPr>
+      <w:rPr>
+        <w:rFonts w:ascii="Wingdings" w:hAnsi="Wingdings" w:hint="default"/>
+      </w:rPr>
+    </w:lvl>
+    <w:lvl w:ilvl="6" w:tplc="04090001" w:tentative="1">
+      <w:start w:val="1"/>
+      <w:numFmt w:val="bullet"/>
+      <w:lvlText w:val=""/>
+      <w:lvlJc w:val="left"/>
+      <w:pPr>
+        <w:ind w:left="5040" w:hanging="360"/>
+      </w:pPr>
+      <w:rPr>
+        <w:rFonts w:ascii="Symbol" w:hAnsi="Symbol" w:hint="default"/>
+      </w:rPr>
+    </w:lvl>
+    <w:lvl w:ilvl="7" w:tplc="04090003" w:tentative="1">
+      <w:start w:val="1"/>
+      <w:numFmt w:val="bullet"/>
+      <w:lvlText w:val="o"/>
+      <w:lvlJc w:val="left"/>
+      <w:pPr>
+        <w:ind w:left="5760" w:hanging="360"/>
+      </w:pPr>
+      <w:rPr>
+        <w:rFonts w:ascii="Courier New" w:hAnsi="Courier New" w:cs="Courier New" w:hint="default"/>
+      </w:rPr>
+    </w:lvl>
+    <w:lvl w:ilvl="8" w:tplc="04090005" w:tentative="1">
+      <w:start w:val="1"/>
+      <w:numFmt w:val="bullet"/>
+      <w:lvlText w:val=""/>
+      <w:lvlJc w:val="left"/>
+      <w:pPr>
+        <w:ind w:left="6480" w:hanging="360"/>
+      </w:pPr>
+      <w:rPr>
+        <w:rFonts w:ascii="Wingdings" w:hAnsi="Wingdings" w:hint="default"/>
+      </w:rPr>
+    </w:lvl>
+  </w:abstractNum>
+  <w:num w:numId="1">
+    <w:abstractNumId w:val="1"/>
+  </w:num>
+  <w:num w:numId="2">
+    <w:abstractNumId w:val="0"/>
+  </w:num>
+</w:numbering>
 </file>
 
 <file path=word/styles.xml><?xml version="1.0" encoding="utf-8"?>
@@ -511,6 +1977,28 @@
       <w:szCs w:val="32"/>
     </w:rPr>
   </w:style>
+  <w:style w:type="paragraph" w:styleId="Heading2">
+    <w:name w:val="heading 2"/>
+    <w:basedOn w:val="Normal"/>
+    <w:next w:val="Normal"/>
+    <w:link w:val="Heading2Char"/>
+    <w:uiPriority w:val="9"/>
+    <w:unhideWhenUsed/>
+    <w:qFormat/>
+    <w:rsid w:val="00B71865"/>
+    <w:pPr>
+      <w:keepNext/>
+      <w:keepLines/>
+      <w:spacing w:before="40"/>
+      <w:outlineLvl w:val="1"/>
+    </w:pPr>
+    <w:rPr>
+      <w:rFonts w:asciiTheme="majorHAnsi" w:eastAsiaTheme="majorEastAsia" w:hAnsiTheme="majorHAnsi" w:cstheme="majorBidi"/>
+      <w:color w:val="2F5496" w:themeColor="accent1" w:themeShade="BF"/>
+      <w:sz w:val="26"/>
+      <w:szCs w:val="26"/>
+    </w:rPr>
+  </w:style>
   <w:style w:type="character" w:default="1" w:styleId="DefaultParagraphFont">
     <w:name w:val="Default Paragraph Font"/>
     <w:uiPriority w:val="1"/>
@@ -619,6 +2107,57 @@
       <w:sz w:val="32"/>
       <w:szCs w:val="32"/>
     </w:rPr>
+  </w:style>
+  <w:style w:type="character" w:customStyle="1" w:styleId="Heading2Char">
+    <w:name w:val="Heading 2 Char"/>
+    <w:basedOn w:val="DefaultParagraphFont"/>
+    <w:link w:val="Heading2"/>
+    <w:uiPriority w:val="9"/>
+    <w:rsid w:val="00B71865"/>
+    <w:rPr>
+      <w:rFonts w:asciiTheme="majorHAnsi" w:eastAsiaTheme="majorEastAsia" w:hAnsiTheme="majorHAnsi" w:cstheme="majorBidi"/>
+      <w:color w:val="2F5496" w:themeColor="accent1" w:themeShade="BF"/>
+      <w:sz w:val="26"/>
+      <w:szCs w:val="26"/>
+    </w:rPr>
+  </w:style>
+  <w:style w:type="paragraph" w:styleId="BalloonText">
+    <w:name w:val="Balloon Text"/>
+    <w:basedOn w:val="Normal"/>
+    <w:link w:val="BalloonTextChar"/>
+    <w:uiPriority w:val="99"/>
+    <w:semiHidden/>
+    <w:unhideWhenUsed/>
+    <w:rsid w:val="00E32F0B"/>
+    <w:rPr>
+      <w:rFonts w:ascii="Times New Roman" w:hAnsi="Times New Roman" w:cs="Times New Roman"/>
+      <w:sz w:val="18"/>
+      <w:szCs w:val="18"/>
+    </w:rPr>
+  </w:style>
+  <w:style w:type="character" w:customStyle="1" w:styleId="BalloonTextChar">
+    <w:name w:val="Balloon Text Char"/>
+    <w:basedOn w:val="DefaultParagraphFont"/>
+    <w:link w:val="BalloonText"/>
+    <w:uiPriority w:val="99"/>
+    <w:semiHidden/>
+    <w:rsid w:val="00E32F0B"/>
+    <w:rPr>
+      <w:rFonts w:ascii="Times New Roman" w:hAnsi="Times New Roman" w:cs="Times New Roman"/>
+      <w:sz w:val="18"/>
+      <w:szCs w:val="18"/>
+    </w:rPr>
+  </w:style>
+  <w:style w:type="paragraph" w:styleId="ListParagraph">
+    <w:name w:val="List Paragraph"/>
+    <w:basedOn w:val="Normal"/>
+    <w:uiPriority w:val="34"/>
+    <w:qFormat/>
+    <w:rsid w:val="005D111E"/>
+    <w:pPr>
+      <w:ind w:left="720"/>
+      <w:contextualSpacing/>
+    </w:pPr>
   </w:style>
 </w:styles>
 </file>

</xml_diff>

<commit_message>
lots of changes - fixed sir
</commit_message>
<xml_diff>
--- a/Summary of Simode Experiments.docx
+++ b/Summary of Simode Experiments.docx
@@ -319,12 +319,7 @@
     <w:p/>
     <w:p>
       <w:r>
-        <w:t>We solve the following differential equations, varying the initial value of R</w:t>
-      </w:r>
-      <w:bookmarkStart w:id="1" w:name="_GoBack"/>
-      <w:bookmarkEnd w:id="1"/>
-      <w:r>
-        <w:t>:</w:t>
+        <w:t>We solve the following differential equations, varying the initial value of R:</w:t>
       </w:r>
     </w:p>
     <w:p>
@@ -488,111 +483,26 @@
         <w:pStyle w:val="Heading2"/>
       </w:pPr>
     </w:p>
-    <w:p>
-      <w:pPr>
-        <w:rPr>
-          <w:rFonts w:asciiTheme="majorHAnsi" w:eastAsiaTheme="majorEastAsia" w:hAnsiTheme="majorHAnsi" w:cstheme="majorBidi"/>
-          <w:color w:val="2F5496" w:themeColor="accent1" w:themeShade="BF"/>
-          <w:sz w:val="26"/>
-          <w:szCs w:val="26"/>
-        </w:rPr>
-      </w:pPr>
-      <w:r>
-        <w:br w:type="page"/>
-      </w:r>
-    </w:p>
-    <w:p>
-      <w:pPr>
-        <w:pStyle w:val="Heading2"/>
-      </w:pPr>
-      <w:r>
+    <w:p/>
+    <w:p>
+      <w:r>
+        <w:t>We also look at the ratio of the MSE of the parameter estimates for the 2 initial value sets. They look similar to the plots of the variance ratios.</w:t>
+      </w:r>
+      <w:bookmarkStart w:id="1" w:name="_GoBack"/>
+      <w:bookmarkEnd w:id="1"/>
+    </w:p>
+    <w:p/>
+    <w:p>
+      <w:r>
+        <w:rPr>
+          <w:noProof/>
+        </w:rPr>
         <w:lastRenderedPageBreak/>
-        <w:t>S-Systems</w:t>
-      </w:r>
-    </w:p>
-    <w:p/>
-    <w:p>
-      <w:r>
-        <w:t>We tried an S-System example</w:t>
-      </w:r>
-      <w:r>
-        <w:t>, with 4 differential equations and 4</w:t>
-      </w:r>
-      <w:r>
-        <w:rPr>
-          <w:color w:val="FF0000"/>
-        </w:rPr>
-        <w:t xml:space="preserve"> </w:t>
-      </w:r>
-      <w:r>
-        <w:t>unknowns</w:t>
-      </w:r>
-      <w:r>
-        <w:t xml:space="preserve"> and 8 parameters</w:t>
-      </w:r>
-      <w:r>
-        <w:t>. The equations were:</w:t>
-      </w:r>
-    </w:p>
-    <w:p>
-      <w:r>
-        <w:t>x1’ = alpha1*(x3^g13)-beta1*(x1^h11)</w:t>
-      </w:r>
-    </w:p>
-    <w:p>
-      <w:r>
-        <w:t>x2’ = alpha2*(x1^g21)-beta2*(x2^h22)</w:t>
-      </w:r>
-    </w:p>
-    <w:p>
-      <w:r>
-        <w:t>x3’ = alpha3*(x2^g32)-beta3*(x3^h</w:t>
-      </w:r>
-      <w:proofErr w:type="gramStart"/>
-      <w:r>
-        <w:t>33)*</w:t>
-      </w:r>
-      <w:proofErr w:type="gramEnd"/>
-      <w:r>
-        <w:t>(x4^h34)</w:t>
-      </w:r>
-    </w:p>
-    <w:p>
-      <w:r>
-        <w:t>x4’ = alpha4*(x1^g41)-beta4*(x4^h44)</w:t>
-      </w:r>
-    </w:p>
-    <w:p/>
-    <w:p>
-      <w:r>
-        <w:t xml:space="preserve">We compared the integral matching loss function using NLS and SLS, with the SLS error being significantly lower when the quality of the prior information was low. </w:t>
-      </w:r>
-    </w:p>
-    <w:p/>
-    <w:p>
-      <w:r>
-        <w:t>Sample size: 50</w:t>
-      </w:r>
-    </w:p>
-    <w:p>
-      <w:r>
-        <w:t>Number of MC simulations: 50</w:t>
-      </w:r>
-    </w:p>
-    <w:p/>
-    <w:p/>
-    <w:p/>
-    <w:p>
-      <w:r>
-        <w:rPr>
-          <w:noProof/>
-          <w:lang w:val="en-GB" w:eastAsia="en-GB" w:bidi="he-IL"/>
-        </w:rPr>
         <w:drawing>
-          <wp:inline distT="0" distB="0" distL="0" distR="0" wp14:anchorId="6AD01593" wp14:editId="4BD88982">
-            <wp:extent cx="5727700" cy="4706620"/>
-            <wp:effectExtent l="0" t="0" r="0" b="5080"/>
-            <wp:docPr id="48" name="Picture 48"/>
+          <wp:inline distT="0" distB="0" distL="0" distR="0" wp14:anchorId="16474C17" wp14:editId="3AD3930D">
+            <wp:extent cx="5727700" cy="4448810"/>
+            <wp:effectExtent l="0" t="0" r="0" b="0"/>
+            <wp:docPr id="24" name="Picture 24"/>
             <wp:cNvGraphicFramePr>
               <a:graphicFrameLocks xmlns:a="http://schemas.openxmlformats.org/drawingml/2006/main" noChangeAspect="1"/>
             </wp:cNvGraphicFramePr>
@@ -600,7 +510,7 @@
               <a:graphicData uri="http://schemas.openxmlformats.org/drawingml/2006/picture">
                 <pic:pic xmlns:pic="http://schemas.openxmlformats.org/drawingml/2006/picture">
                   <pic:nvPicPr>
-                    <pic:cNvPr id="48" name="nls_vs_sls_s-system_sigma-0.05.pdf"/>
+                    <pic:cNvPr id="24" name="mse_ratio_fitzhugh-nagumo_V-1_R1.pdf"/>
                     <pic:cNvPicPr/>
                   </pic:nvPicPr>
                   <pic:blipFill>
@@ -618,7 +528,7 @@
                   <pic:spPr>
                     <a:xfrm>
                       <a:off x="0" y="0"/>
-                      <a:ext cx="5727700" cy="4706620"/>
+                      <a:ext cx="5727700" cy="4448810"/>
                     </a:xfrm>
                     <a:prstGeom prst="rect">
                       <a:avLst/>
@@ -631,6 +541,10 @@
         </w:drawing>
       </w:r>
     </w:p>
+    <w:p/>
+    <w:p/>
+    <w:p/>
+    <w:p/>
     <w:p>
       <w:pPr>
         <w:rPr>
@@ -641,47 +555,19 @@
         </w:rPr>
       </w:pPr>
       <w:r>
-        <w:br w:type="page"/>
-      </w:r>
-    </w:p>
-    <w:p>
-      <w:pPr>
-        <w:pStyle w:val="Heading2"/>
-      </w:pPr>
-      <w:r>
+        <w:rPr>
+          <w:rFonts w:asciiTheme="majorHAnsi" w:eastAsiaTheme="majorEastAsia" w:hAnsiTheme="majorHAnsi" w:cstheme="majorBidi"/>
+          <w:noProof/>
+          <w:color w:val="2F5496" w:themeColor="accent1" w:themeShade="BF"/>
+          <w:sz w:val="26"/>
+          <w:szCs w:val="26"/>
+        </w:rPr>
         <w:lastRenderedPageBreak/>
-        <w:t>SIR model</w:t>
-      </w:r>
-    </w:p>
-    <w:p/>
-    <w:p>
-      <w:r>
-        <w:t xml:space="preserve">We next tried a semi-linear SIR model over 5 years for 2 age groups. Our non-linear parameters were the initial values of S during the 5 years. </w:t>
-      </w:r>
-      <w:r>
-        <w:t>We measured the</w:t>
-      </w:r>
-      <w:r>
-        <w:t xml:space="preserve"> integral matching errors</w:t>
-      </w:r>
-      <w:r>
-        <w:t xml:space="preserve"> of the simulations, and found that SLS and NLS performed the same. We then compared the variance of the parameter estimates, and it too was the same, as indicated by the ratio of 1.</w:t>
-      </w:r>
-    </w:p>
-    <w:p/>
-    <w:p>
-      <w:r>
-        <w:t>Simplifying so that kappa and gamma are known, we solve for 5 years of beta for 2 groups:</w:t>
-      </w:r>
-    </w:p>
-    <w:p/>
-    <w:p>
-      <w:r>
         <w:drawing>
-          <wp:inline distT="0" distB="0" distL="0" distR="0" wp14:anchorId="28796EFE" wp14:editId="78F3B4BF">
-            <wp:extent cx="2999045" cy="499730"/>
+          <wp:inline distT="0" distB="0" distL="0" distR="0" wp14:anchorId="14C32494" wp14:editId="294485B9">
+            <wp:extent cx="5727700" cy="4448810"/>
             <wp:effectExtent l="0" t="0" r="0" b="0"/>
-            <wp:docPr id="22" name="Picture 22"/>
+            <wp:docPr id="25" name="Picture 25"/>
             <wp:cNvGraphicFramePr>
               <a:graphicFrameLocks xmlns:a="http://schemas.openxmlformats.org/drawingml/2006/main" noChangeAspect="1"/>
             </wp:cNvGraphicFramePr>
@@ -689,11 +575,17 @@
               <a:graphicData uri="http://schemas.openxmlformats.org/drawingml/2006/picture">
                 <pic:pic xmlns:pic="http://schemas.openxmlformats.org/drawingml/2006/picture">
                   <pic:nvPicPr>
-                    <pic:cNvPr id="1" name=""/>
+                    <pic:cNvPr id="25" name="mse_ratio_fitzhugh-nagumo_V-1_R0.5.pdf"/>
                     <pic:cNvPicPr/>
                   </pic:nvPicPr>
                   <pic:blipFill>
-                    <a:blip r:embed="rId9"/>
+                    <a:blip r:embed="rId9">
+                      <a:extLst>
+                        <a:ext uri="{28A0092B-C50C-407E-A947-70E740481C1C}">
+                          <a14:useLocalDpi xmlns:a14="http://schemas.microsoft.com/office/drawing/2010/main" val="0"/>
+                        </a:ext>
+                      </a:extLst>
+                    </a:blip>
                     <a:stretch>
                       <a:fillRect/>
                     </a:stretch>
@@ -701,7 +593,7 @@
                   <pic:spPr>
                     <a:xfrm>
                       <a:off x="0" y="0"/>
-                      <a:ext cx="3301948" cy="550203"/>
+                      <a:ext cx="5727700" cy="4448810"/>
                     </a:xfrm>
                     <a:prstGeom prst="rect">
                       <a:avLst/>
@@ -714,17 +606,90 @@
         </w:drawing>
       </w:r>
     </w:p>
-    <w:p/>
-    <w:p>
-      <w:r>
-        <w:t>However, we will treat the problem as only partially specified; that is, the initial values of S are unknown, and so we will compute it.</w:t>
-      </w:r>
-    </w:p>
-    <w:p/>
-    <w:p/>
-    <w:p>
-      <w:r>
-        <w:t xml:space="preserve">Sample size: 18 </w:t>
+    <w:p>
+      <w:pPr>
+        <w:rPr>
+          <w:rFonts w:asciiTheme="majorHAnsi" w:eastAsiaTheme="majorEastAsia" w:hAnsiTheme="majorHAnsi" w:cstheme="majorBidi"/>
+          <w:color w:val="2F5496" w:themeColor="accent1" w:themeShade="BF"/>
+          <w:sz w:val="26"/>
+          <w:szCs w:val="26"/>
+        </w:rPr>
+      </w:pPr>
+      <w:r>
+        <w:br w:type="page"/>
+      </w:r>
+    </w:p>
+    <w:p>
+      <w:pPr>
+        <w:pStyle w:val="Heading2"/>
+      </w:pPr>
+      <w:r>
+        <w:lastRenderedPageBreak/>
+        <w:t>S-Systems</w:t>
+      </w:r>
+    </w:p>
+    <w:p/>
+    <w:p>
+      <w:r>
+        <w:t>We tried an S-System example</w:t>
+      </w:r>
+      <w:r>
+        <w:t>, with 4 differential equations and 4</w:t>
+      </w:r>
+      <w:r>
+        <w:rPr>
+          <w:color w:val="FF0000"/>
+        </w:rPr>
+        <w:t xml:space="preserve"> </w:t>
+      </w:r>
+      <w:r>
+        <w:t>unknowns</w:t>
+      </w:r>
+      <w:r>
+        <w:t xml:space="preserve"> and 8 parameters</w:t>
+      </w:r>
+      <w:r>
+        <w:t>. The equations were:</w:t>
+      </w:r>
+    </w:p>
+    <w:p>
+      <w:r>
+        <w:t>x1’ = alpha1*(x3^g13)-beta1*(x1^h11)</w:t>
+      </w:r>
+    </w:p>
+    <w:p>
+      <w:r>
+        <w:t>x2’ = alpha2*(x1^g21)-beta2*(x2^h22)</w:t>
+      </w:r>
+    </w:p>
+    <w:p>
+      <w:r>
+        <w:t>x3’ = alpha3*(x2^g32)-beta3*(x3^h</w:t>
+      </w:r>
+      <w:proofErr w:type="gramStart"/>
+      <w:r>
+        <w:t>33)*</w:t>
+      </w:r>
+      <w:proofErr w:type="gramEnd"/>
+      <w:r>
+        <w:t>(x4^h34)</w:t>
+      </w:r>
+    </w:p>
+    <w:p>
+      <w:r>
+        <w:t>x4’ = alpha4*(x1^g41)-beta4*(x4^h44)</w:t>
+      </w:r>
+    </w:p>
+    <w:p/>
+    <w:p>
+      <w:r>
+        <w:t xml:space="preserve">We compared the integral matching loss function using NLS and SLS, with the SLS error being significantly lower when the quality of the prior information was low. </w:t>
+      </w:r>
+    </w:p>
+    <w:p/>
+    <w:p>
+      <w:r>
+        <w:t>Sample size: 50</w:t>
       </w:r>
     </w:p>
     <w:p>
@@ -741,12 +706,11 @@
           <w:noProof/>
           <w:lang w:val="en-GB" w:eastAsia="en-GB" w:bidi="he-IL"/>
         </w:rPr>
-        <w:lastRenderedPageBreak/>
         <w:drawing>
-          <wp:inline distT="0" distB="0" distL="0" distR="0" wp14:anchorId="4D2029A6" wp14:editId="65EAB4F2">
+          <wp:inline distT="0" distB="0" distL="0" distR="0" wp14:anchorId="6AD01593" wp14:editId="4BD88982">
             <wp:extent cx="5727700" cy="4706620"/>
             <wp:effectExtent l="0" t="0" r="0" b="5080"/>
-            <wp:docPr id="47" name="Picture 47"/>
+            <wp:docPr id="48" name="Picture 48"/>
             <wp:cNvGraphicFramePr>
               <a:graphicFrameLocks xmlns:a="http://schemas.openxmlformats.org/drawingml/2006/main" noChangeAspect="1"/>
             </wp:cNvGraphicFramePr>
@@ -754,7 +718,7 @@
               <a:graphicData uri="http://schemas.openxmlformats.org/drawingml/2006/picture">
                 <pic:pic xmlns:pic="http://schemas.openxmlformats.org/drawingml/2006/picture">
                   <pic:nvPicPr>
-                    <pic:cNvPr id="47" name="nls_vs_sls_semi-linear-sir_sigma-0.001.pdf"/>
+                    <pic:cNvPr id="48" name="nls_vs_sls_s-system_sigma-0.05.pdf"/>
                     <pic:cNvPicPr/>
                   </pic:nvPicPr>
                   <pic:blipFill>
@@ -785,6 +749,160 @@
         </w:drawing>
       </w:r>
     </w:p>
+    <w:p>
+      <w:pPr>
+        <w:rPr>
+          <w:rFonts w:asciiTheme="majorHAnsi" w:eastAsiaTheme="majorEastAsia" w:hAnsiTheme="majorHAnsi" w:cstheme="majorBidi"/>
+          <w:color w:val="2F5496" w:themeColor="accent1" w:themeShade="BF"/>
+          <w:sz w:val="26"/>
+          <w:szCs w:val="26"/>
+        </w:rPr>
+      </w:pPr>
+      <w:r>
+        <w:br w:type="page"/>
+      </w:r>
+    </w:p>
+    <w:p>
+      <w:pPr>
+        <w:pStyle w:val="Heading2"/>
+      </w:pPr>
+      <w:r>
+        <w:lastRenderedPageBreak/>
+        <w:t>SIR model</w:t>
+      </w:r>
+    </w:p>
+    <w:p/>
+    <w:p>
+      <w:r>
+        <w:t xml:space="preserve">We next tried a semi-linear SIR model over 5 years for 2 age groups. Our non-linear parameters were the initial values of S during the 5 years. </w:t>
+      </w:r>
+      <w:r>
+        <w:t>We measured the</w:t>
+      </w:r>
+      <w:r>
+        <w:t xml:space="preserve"> integral matching errors</w:t>
+      </w:r>
+      <w:r>
+        <w:t xml:space="preserve"> of the simulations, and found that SLS and NLS performed the same. We then compared the variance of the parameter estimates, and it too was the same, as indicated by the ratio of 1.</w:t>
+      </w:r>
+    </w:p>
+    <w:p/>
+    <w:p>
+      <w:r>
+        <w:t>Simplifying so that kappa and gamma are known, we solve for 5 years of beta for 2 groups:</w:t>
+      </w:r>
+    </w:p>
+    <w:p/>
+    <w:p>
+      <w:r>
+        <w:drawing>
+          <wp:inline distT="0" distB="0" distL="0" distR="0" wp14:anchorId="28796EFE" wp14:editId="78F3B4BF">
+            <wp:extent cx="2999045" cy="499730"/>
+            <wp:effectExtent l="0" t="0" r="0" b="0"/>
+            <wp:docPr id="22" name="Picture 22"/>
+            <wp:cNvGraphicFramePr>
+              <a:graphicFrameLocks xmlns:a="http://schemas.openxmlformats.org/drawingml/2006/main" noChangeAspect="1"/>
+            </wp:cNvGraphicFramePr>
+            <a:graphic xmlns:a="http://schemas.openxmlformats.org/drawingml/2006/main">
+              <a:graphicData uri="http://schemas.openxmlformats.org/drawingml/2006/picture">
+                <pic:pic xmlns:pic="http://schemas.openxmlformats.org/drawingml/2006/picture">
+                  <pic:nvPicPr>
+                    <pic:cNvPr id="1" name=""/>
+                    <pic:cNvPicPr/>
+                  </pic:nvPicPr>
+                  <pic:blipFill>
+                    <a:blip r:embed="rId11"/>
+                    <a:stretch>
+                      <a:fillRect/>
+                    </a:stretch>
+                  </pic:blipFill>
+                  <pic:spPr>
+                    <a:xfrm>
+                      <a:off x="0" y="0"/>
+                      <a:ext cx="3301948" cy="550203"/>
+                    </a:xfrm>
+                    <a:prstGeom prst="rect">
+                      <a:avLst/>
+                    </a:prstGeom>
+                  </pic:spPr>
+                </pic:pic>
+              </a:graphicData>
+            </a:graphic>
+          </wp:inline>
+        </w:drawing>
+      </w:r>
+    </w:p>
+    <w:p/>
+    <w:p>
+      <w:r>
+        <w:t>However, we will treat the problem as only partially specified; that is, the initial values of S are unknown, and so we will compute it.</w:t>
+      </w:r>
+    </w:p>
+    <w:p/>
+    <w:p/>
+    <w:p>
+      <w:r>
+        <w:t xml:space="preserve">Sample size: 18 </w:t>
+      </w:r>
+    </w:p>
+    <w:p>
+      <w:r>
+        <w:t>Number of MC simulations: 50</w:t>
+      </w:r>
+    </w:p>
+    <w:p/>
+    <w:p/>
+    <w:p/>
+    <w:p>
+      <w:r>
+        <w:rPr>
+          <w:noProof/>
+          <w:lang w:val="en-GB" w:eastAsia="en-GB" w:bidi="he-IL"/>
+        </w:rPr>
+        <w:lastRenderedPageBreak/>
+        <w:drawing>
+          <wp:inline distT="0" distB="0" distL="0" distR="0" wp14:anchorId="4D2029A6" wp14:editId="65EAB4F2">
+            <wp:extent cx="5727700" cy="4706620"/>
+            <wp:effectExtent l="0" t="0" r="0" b="5080"/>
+            <wp:docPr id="47" name="Picture 47"/>
+            <wp:cNvGraphicFramePr>
+              <a:graphicFrameLocks xmlns:a="http://schemas.openxmlformats.org/drawingml/2006/main" noChangeAspect="1"/>
+            </wp:cNvGraphicFramePr>
+            <a:graphic xmlns:a="http://schemas.openxmlformats.org/drawingml/2006/main">
+              <a:graphicData uri="http://schemas.openxmlformats.org/drawingml/2006/picture">
+                <pic:pic xmlns:pic="http://schemas.openxmlformats.org/drawingml/2006/picture">
+                  <pic:nvPicPr>
+                    <pic:cNvPr id="47" name="nls_vs_sls_semi-linear-sir_sigma-0.001.pdf"/>
+                    <pic:cNvPicPr/>
+                  </pic:nvPicPr>
+                  <pic:blipFill>
+                    <a:blip r:embed="rId12">
+                      <a:extLst>
+                        <a:ext uri="{28A0092B-C50C-407E-A947-70E740481C1C}">
+                          <a14:useLocalDpi xmlns:a14="http://schemas.microsoft.com/office/drawing/2010/main" val="0"/>
+                        </a:ext>
+                      </a:extLst>
+                    </a:blip>
+                    <a:stretch>
+                      <a:fillRect/>
+                    </a:stretch>
+                  </pic:blipFill>
+                  <pic:spPr>
+                    <a:xfrm>
+                      <a:off x="0" y="0"/>
+                      <a:ext cx="5727700" cy="4706620"/>
+                    </a:xfrm>
+                    <a:prstGeom prst="rect">
+                      <a:avLst/>
+                    </a:prstGeom>
+                  </pic:spPr>
+                </pic:pic>
+              </a:graphicData>
+            </a:graphic>
+          </wp:inline>
+        </w:drawing>
+      </w:r>
+    </w:p>
     <w:p/>
     <w:p>
       <w:r>
@@ -806,176 +924,6 @@
                 <pic:pic xmlns:pic="http://schemas.openxmlformats.org/drawingml/2006/picture">
                   <pic:nvPicPr>
                     <pic:cNvPr id="46" name="variance_ratio_semi-linear-sir_sigma-0.001.pdf"/>
-                    <pic:cNvPicPr/>
-                  </pic:nvPicPr>
-                  <pic:blipFill>
-                    <a:blip r:embed="rId11">
-                      <a:extLst>
-                        <a:ext uri="{28A0092B-C50C-407E-A947-70E740481C1C}">
-                          <a14:useLocalDpi xmlns:a14="http://schemas.microsoft.com/office/drawing/2010/main" val="0"/>
-                        </a:ext>
-                      </a:extLst>
-                    </a:blip>
-                    <a:stretch>
-                      <a:fillRect/>
-                    </a:stretch>
-                  </pic:blipFill>
-                  <pic:spPr>
-                    <a:xfrm>
-                      <a:off x="0" y="0"/>
-                      <a:ext cx="5727700" cy="4448620"/>
-                    </a:xfrm>
-                    <a:prstGeom prst="rect">
-                      <a:avLst/>
-                    </a:prstGeom>
-                  </pic:spPr>
-                </pic:pic>
-              </a:graphicData>
-            </a:graphic>
-          </wp:inline>
-        </w:drawing>
-      </w:r>
-    </w:p>
-    <w:p/>
-    <w:p>
-      <w:pPr>
-        <w:rPr>
-          <w:noProof/>
-        </w:rPr>
-      </w:pPr>
-      <w:r>
-        <w:rPr>
-          <w:noProof/>
-        </w:rPr>
-        <w:br w:type="page"/>
-      </w:r>
-    </w:p>
-    <w:p>
-      <w:pPr>
-        <w:pStyle w:val="Heading2"/>
-      </w:pPr>
-      <w:proofErr w:type="spellStart"/>
-      <w:r>
-        <w:lastRenderedPageBreak/>
-        <w:t>Lotka</w:t>
-      </w:r>
-      <w:proofErr w:type="spellEnd"/>
-      <w:r>
-        <w:t>-Volterra</w:t>
-      </w:r>
-    </w:p>
-    <w:p/>
-    <w:p>
-      <w:r>
-        <w:t xml:space="preserve">The </w:t>
-      </w:r>
-      <w:proofErr w:type="spellStart"/>
-      <w:r>
-        <w:t>Lotka</w:t>
-      </w:r>
-      <w:proofErr w:type="spellEnd"/>
-      <w:r>
-        <w:t>-Volterra predator-prey model has only linear parameters.</w:t>
-      </w:r>
-      <w:r>
-        <w:t xml:space="preserve"> We show the variance ratio of SLS/NLS for the variance of the linear parameters. It is </w:t>
-      </w:r>
-      <w:r>
-        <w:t>exactly 1, independent of prior information. We ran simulations using sigma=0.1 and sigma=0.4. This suggests that the performance of SLS and NLS may be the same when all of the parameters are linear.</w:t>
-      </w:r>
-    </w:p>
-    <w:p/>
-    <w:p>
-      <w:r>
-        <w:t>We solve for the parameters of:</w:t>
-      </w:r>
-    </w:p>
-    <w:p>
-      <w:r>
-        <w:drawing>
-          <wp:inline distT="0" distB="0" distL="0" distR="0" wp14:anchorId="2542290C" wp14:editId="74F51C78">
-            <wp:extent cx="2424223" cy="554722"/>
-            <wp:effectExtent l="0" t="0" r="1905" b="4445"/>
-            <wp:docPr id="16" name="Picture 16"/>
-            <wp:cNvGraphicFramePr>
-              <a:graphicFrameLocks xmlns:a="http://schemas.openxmlformats.org/drawingml/2006/main" noChangeAspect="1"/>
-            </wp:cNvGraphicFramePr>
-            <a:graphic xmlns:a="http://schemas.openxmlformats.org/drawingml/2006/main">
-              <a:graphicData uri="http://schemas.openxmlformats.org/drawingml/2006/picture">
-                <pic:pic xmlns:pic="http://schemas.openxmlformats.org/drawingml/2006/picture">
-                  <pic:nvPicPr>
-                    <pic:cNvPr id="1" name=""/>
-                    <pic:cNvPicPr/>
-                  </pic:nvPicPr>
-                  <pic:blipFill>
-                    <a:blip r:embed="rId12"/>
-                    <a:stretch>
-                      <a:fillRect/>
-                    </a:stretch>
-                  </pic:blipFill>
-                  <pic:spPr>
-                    <a:xfrm>
-                      <a:off x="0" y="0"/>
-                      <a:ext cx="2493387" cy="570548"/>
-                    </a:xfrm>
-                    <a:prstGeom prst="rect">
-                      <a:avLst/>
-                    </a:prstGeom>
-                  </pic:spPr>
-                </pic:pic>
-              </a:graphicData>
-            </a:graphic>
-          </wp:inline>
-        </w:drawing>
-      </w:r>
-    </w:p>
-    <w:p/>
-    <w:p>
-      <w:r>
-        <w:t xml:space="preserve">Sample size: </w:t>
-      </w:r>
-      <w:r>
-        <w:t>100</w:t>
-      </w:r>
-    </w:p>
-    <w:p>
-      <w:r>
-        <w:t xml:space="preserve">Number of </w:t>
-      </w:r>
-      <w:r>
-        <w:t>MC</w:t>
-      </w:r>
-      <w:r>
-        <w:t xml:space="preserve"> simulations: 50</w:t>
-      </w:r>
-    </w:p>
-    <w:p>
-      <w:r>
-        <w:t>#histograms of parameter estimates</w:t>
-      </w:r>
-    </w:p>
-    <w:p/>
-    <w:p/>
-    <w:p/>
-    <w:p>
-      <w:r>
-        <w:rPr>
-          <w:noProof/>
-          <w:lang w:val="en-GB" w:eastAsia="en-GB" w:bidi="he-IL"/>
-        </w:rPr>
-        <w:drawing>
-          <wp:inline distT="0" distB="0" distL="0" distR="0" wp14:anchorId="47556A54" wp14:editId="46803D5C">
-            <wp:extent cx="5727700" cy="4448620"/>
-            <wp:effectExtent l="0" t="0" r="0" b="0"/>
-            <wp:docPr id="64" name="Picture 64"/>
-            <wp:cNvGraphicFramePr>
-              <a:graphicFrameLocks xmlns:a="http://schemas.openxmlformats.org/drawingml/2006/main" noChangeAspect="1"/>
-            </wp:cNvGraphicFramePr>
-            <a:graphic xmlns:a="http://schemas.openxmlformats.org/drawingml/2006/main">
-              <a:graphicData uri="http://schemas.openxmlformats.org/drawingml/2006/picture">
-                <pic:pic xmlns:pic="http://schemas.openxmlformats.org/drawingml/2006/picture">
-                  <pic:nvPicPr>
-                    <pic:cNvPr id="64" name="variance_ratio_lotka-volterra_sigma0.1_a0.67_b1.33_g1_d1.pdf"/>
                     <pic:cNvPicPr/>
                   </pic:nvPicPr>
                   <pic:blipFill>
@@ -1008,17 +956,65 @@
     </w:p>
     <w:p/>
     <w:p>
-      <w:r>
+      <w:pPr>
         <w:rPr>
           <w:noProof/>
-          <w:lang w:val="en-GB" w:eastAsia="en-GB" w:bidi="he-IL"/>
-        </w:rPr>
+        </w:rPr>
+      </w:pPr>
+      <w:r>
+        <w:rPr>
+          <w:noProof/>
+        </w:rPr>
+        <w:br w:type="page"/>
+      </w:r>
+    </w:p>
+    <w:p>
+      <w:pPr>
+        <w:pStyle w:val="Heading2"/>
+      </w:pPr>
+      <w:proofErr w:type="spellStart"/>
+      <w:r>
         <w:lastRenderedPageBreak/>
+        <w:t>Lotka</w:t>
+      </w:r>
+      <w:proofErr w:type="spellEnd"/>
+      <w:r>
+        <w:t>-Volterra</w:t>
+      </w:r>
+    </w:p>
+    <w:p/>
+    <w:p>
+      <w:r>
+        <w:t xml:space="preserve">The </w:t>
+      </w:r>
+      <w:proofErr w:type="spellStart"/>
+      <w:r>
+        <w:t>Lotka</w:t>
+      </w:r>
+      <w:proofErr w:type="spellEnd"/>
+      <w:r>
+        <w:t>-Volterra predator-prey model has only linear parameters.</w:t>
+      </w:r>
+      <w:r>
+        <w:t xml:space="preserve"> We show the variance ratio of SLS/NLS for the variance of the linear parameters. It is </w:t>
+      </w:r>
+      <w:r>
+        <w:t>exactly 1, independent of prior information. We ran simulations using sigma=0.1 and sigma=0.4. This suggests that the performance of SLS and NLS may be the same when all of the parameters are linear.</w:t>
+      </w:r>
+    </w:p>
+    <w:p/>
+    <w:p>
+      <w:r>
+        <w:t>We solve for the parameters of:</w:t>
+      </w:r>
+    </w:p>
+    <w:p>
+      <w:r>
         <w:drawing>
-          <wp:inline distT="0" distB="0" distL="0" distR="0" wp14:anchorId="60D48408" wp14:editId="2DCB2C64">
-            <wp:extent cx="5727700" cy="4448620"/>
-            <wp:effectExtent l="0" t="0" r="0" b="0"/>
-            <wp:docPr id="63" name="Picture 63"/>
+          <wp:inline distT="0" distB="0" distL="0" distR="0" wp14:anchorId="2542290C" wp14:editId="74F51C78">
+            <wp:extent cx="2424223" cy="554722"/>
+            <wp:effectExtent l="0" t="0" r="1905" b="4445"/>
+            <wp:docPr id="16" name="Picture 16"/>
             <wp:cNvGraphicFramePr>
               <a:graphicFrameLocks xmlns:a="http://schemas.openxmlformats.org/drawingml/2006/main" noChangeAspect="1"/>
             </wp:cNvGraphicFramePr>
@@ -1026,17 +1022,11 @@
               <a:graphicData uri="http://schemas.openxmlformats.org/drawingml/2006/picture">
                 <pic:pic xmlns:pic="http://schemas.openxmlformats.org/drawingml/2006/picture">
                   <pic:nvPicPr>
-                    <pic:cNvPr id="63" name="variance_ratio_lotka-volterra_sigma0.4_a0.67_b1.33_g1_d1.pdf"/>
+                    <pic:cNvPr id="1" name=""/>
                     <pic:cNvPicPr/>
                   </pic:nvPicPr>
                   <pic:blipFill>
-                    <a:blip r:embed="rId14">
-                      <a:extLst>
-                        <a:ext uri="{28A0092B-C50C-407E-A947-70E740481C1C}">
-                          <a14:useLocalDpi xmlns:a14="http://schemas.microsoft.com/office/drawing/2010/main" val="0"/>
-                        </a:ext>
-                      </a:extLst>
-                    </a:blip>
+                    <a:blip r:embed="rId14"/>
                     <a:stretch>
                       <a:fillRect/>
                     </a:stretch>
@@ -1044,7 +1034,7 @@
                   <pic:spPr>
                     <a:xfrm>
                       <a:off x="0" y="0"/>
-                      <a:ext cx="5727700" cy="4448620"/>
+                      <a:ext cx="2493387" cy="570548"/>
                     </a:xfrm>
                     <a:prstGeom prst="rect">
                       <a:avLst/>
@@ -1057,37 +1047,45 @@
         </w:drawing>
       </w:r>
     </w:p>
-    <w:p>
-      <w:pPr>
-        <w:pStyle w:val="Heading2"/>
-      </w:pPr>
-    </w:p>
-    <w:p>
-      <w:r>
-        <w:br w:type="page"/>
-      </w:r>
-    </w:p>
-    <w:p>
-      <w:pPr>
-        <w:pStyle w:val="Heading3"/>
-      </w:pPr>
-      <w:r>
-        <w:lastRenderedPageBreak/>
-        <w:t>Distribution of the estimates</w:t>
-      </w:r>
-    </w:p>
+    <w:p/>
+    <w:p>
+      <w:r>
+        <w:t xml:space="preserve">Sample size: </w:t>
+      </w:r>
+      <w:r>
+        <w:t>100</w:t>
+      </w:r>
+    </w:p>
+    <w:p>
+      <w:r>
+        <w:t xml:space="preserve">Number of </w:t>
+      </w:r>
+      <w:r>
+        <w:t>MC</w:t>
+      </w:r>
+      <w:r>
+        <w:t xml:space="preserve"> simulations: 50</w:t>
+      </w:r>
+    </w:p>
+    <w:p>
+      <w:r>
+        <w:t>#histograms of parameter estimates</w:t>
+      </w:r>
+    </w:p>
+    <w:p/>
     <w:p/>
     <w:p/>
     <w:p>
       <w:r>
         <w:rPr>
           <w:noProof/>
+          <w:lang w:val="en-GB" w:eastAsia="en-GB" w:bidi="he-IL"/>
         </w:rPr>
         <w:drawing>
-          <wp:inline distT="0" distB="0" distL="0" distR="0" wp14:anchorId="263B96C6" wp14:editId="41AB0A4D">
+          <wp:inline distT="0" distB="0" distL="0" distR="0" wp14:anchorId="47556A54" wp14:editId="46803D5C">
             <wp:extent cx="5727700" cy="4448620"/>
             <wp:effectExtent l="0" t="0" r="0" b="0"/>
-            <wp:docPr id="20" name="Picture 20"/>
+            <wp:docPr id="64" name="Picture 64"/>
             <wp:cNvGraphicFramePr>
               <a:graphicFrameLocks xmlns:a="http://schemas.openxmlformats.org/drawingml/2006/main" noChangeAspect="1"/>
             </wp:cNvGraphicFramePr>
@@ -1095,7 +1093,7 @@
               <a:graphicData uri="http://schemas.openxmlformats.org/drawingml/2006/picture">
                 <pic:pic xmlns:pic="http://schemas.openxmlformats.org/drawingml/2006/picture">
                   <pic:nvPicPr>
-                    <pic:cNvPr id="20" name="hist_linear_0.1_lotka-volterra-seasonal.pdf"/>
+                    <pic:cNvPr id="64" name="variance_ratio_lotka-volterra_sigma0.1_a0.67_b1.33_g1_d1.pdf"/>
                     <pic:cNvPicPr/>
                   </pic:nvPicPr>
                   <pic:blipFill>
@@ -1131,13 +1129,14 @@
       <w:r>
         <w:rPr>
           <w:noProof/>
+          <w:lang w:val="en-GB" w:eastAsia="en-GB" w:bidi="he-IL"/>
         </w:rPr>
         <w:lastRenderedPageBreak/>
         <w:drawing>
-          <wp:inline distT="0" distB="0" distL="0" distR="0" wp14:anchorId="5BCE8869" wp14:editId="5C167D5D">
+          <wp:inline distT="0" distB="0" distL="0" distR="0" wp14:anchorId="60D48408" wp14:editId="2DCB2C64">
             <wp:extent cx="5727700" cy="4448620"/>
             <wp:effectExtent l="0" t="0" r="0" b="0"/>
-            <wp:docPr id="19" name="Picture 19"/>
+            <wp:docPr id="63" name="Picture 63"/>
             <wp:cNvGraphicFramePr>
               <a:graphicFrameLocks xmlns:a="http://schemas.openxmlformats.org/drawingml/2006/main" noChangeAspect="1"/>
             </wp:cNvGraphicFramePr>
@@ -1145,7 +1144,7 @@
               <a:graphicData uri="http://schemas.openxmlformats.org/drawingml/2006/picture">
                 <pic:pic xmlns:pic="http://schemas.openxmlformats.org/drawingml/2006/picture">
                   <pic:nvPicPr>
-                    <pic:cNvPr id="19" name="hist_linear_0.4_lotka-volterra-seasonal.pdf"/>
+                    <pic:cNvPr id="63" name="variance_ratio_lotka-volterra_sigma0.4_a0.67_b1.33_g1_d1.pdf"/>
                     <pic:cNvPicPr/>
                   </pic:nvPicPr>
                   <pic:blipFill>
@@ -1176,154 +1175,37 @@
         </w:drawing>
       </w:r>
     </w:p>
-    <w:p/>
-    <w:p/>
-    <w:p>
-      <w:pPr>
-        <w:rPr>
-          <w:rFonts w:asciiTheme="majorHAnsi" w:eastAsiaTheme="majorEastAsia" w:hAnsiTheme="majorHAnsi" w:cstheme="majorBidi"/>
-          <w:color w:val="2F5496" w:themeColor="accent1" w:themeShade="BF"/>
-          <w:sz w:val="26"/>
-          <w:szCs w:val="26"/>
-        </w:rPr>
-      </w:pPr>
-    </w:p>
-    <w:p>
-      <w:pPr>
-        <w:rPr>
-          <w:rFonts w:asciiTheme="majorHAnsi" w:eastAsiaTheme="majorEastAsia" w:hAnsiTheme="majorHAnsi" w:cstheme="majorBidi"/>
-          <w:color w:val="2F5496" w:themeColor="accent1" w:themeShade="BF"/>
-          <w:sz w:val="26"/>
-          <w:szCs w:val="26"/>
-        </w:rPr>
-      </w:pPr>
+    <w:p>
+      <w:pPr>
+        <w:pStyle w:val="Heading2"/>
+      </w:pPr>
+    </w:p>
+    <w:p>
       <w:r>
         <w:br w:type="page"/>
       </w:r>
     </w:p>
     <w:p>
       <w:pPr>
-        <w:pStyle w:val="Heading2"/>
-      </w:pPr>
-      <w:proofErr w:type="spellStart"/>
+        <w:pStyle w:val="Heading3"/>
+      </w:pPr>
       <w:r>
         <w:lastRenderedPageBreak/>
-        <w:t>Lotka</w:t>
-      </w:r>
-      <w:proofErr w:type="spellEnd"/>
-      <w:r>
-        <w:t xml:space="preserve">-Volterra </w:t>
-      </w:r>
-      <w:r>
-        <w:t>with S</w:t>
-      </w:r>
-      <w:r>
-        <w:t>easonal</w:t>
-      </w:r>
-      <w:r>
-        <w:t xml:space="preserve"> Variation</w:t>
-      </w:r>
-    </w:p>
-    <w:p/>
-    <w:p>
-      <w:r>
-        <w:t xml:space="preserve">Finally, we add seasonal variation to the </w:t>
-      </w:r>
-      <w:proofErr w:type="spellStart"/>
-      <w:r>
-        <w:t>Lotka</w:t>
-      </w:r>
-      <w:proofErr w:type="spellEnd"/>
-      <w:r>
-        <w:t xml:space="preserve">-Volterra system in the form of sinusoidal non-linear parameters. </w:t>
-      </w:r>
-      <w:r>
-        <w:t xml:space="preserve">Also, rather than varying the quality of the prior information, we varied the </w:t>
-      </w:r>
-      <w:r>
-        <w:rPr>
-          <w:i/>
-          <w:iCs/>
-        </w:rPr>
-        <w:t xml:space="preserve">sample </w:t>
-      </w:r>
-      <w:r>
-        <w:rPr>
-          <w:i/>
-          <w:iCs/>
-        </w:rPr>
-        <w:t>size</w:t>
-      </w:r>
-      <w:r>
-        <w:rPr>
-          <w:i/>
-          <w:iCs/>
-        </w:rPr>
-        <w:t xml:space="preserve">. </w:t>
-      </w:r>
-      <w:r>
-        <w:t>In</w:t>
-      </w:r>
-      <w:r>
-        <w:t xml:space="preserve"> this instance, we can see from the variance ratio graph that the </w:t>
-      </w:r>
-      <w:r>
-        <w:rPr>
-          <w:i/>
-          <w:iCs/>
-        </w:rPr>
-        <w:t>linear</w:t>
-      </w:r>
-      <w:r>
-        <w:t xml:space="preserve"> parameters </w:t>
-      </w:r>
-      <w:proofErr w:type="gramStart"/>
-      <w:r>
-        <w:t>estimates</w:t>
-      </w:r>
-      <w:proofErr w:type="gramEnd"/>
-      <w:r>
-        <w:t xml:space="preserve"> have much lower variance using SLS, whereas the </w:t>
-      </w:r>
-      <w:r>
-        <w:rPr>
-          <w:i/>
-          <w:iCs/>
-        </w:rPr>
-        <w:t>nonlinear</w:t>
-      </w:r>
-      <w:r>
-        <w:t xml:space="preserve"> parameters are much more similar for both techniques. This is further emphasized in the bar charts below.</w:t>
-      </w:r>
-    </w:p>
-    <w:p/>
-    <w:p>
-      <w:r>
-        <w:t xml:space="preserve">We note that the parameter estimates are highly sensitive to the lower and upper bounds provide to </w:t>
-      </w:r>
-      <w:proofErr w:type="spellStart"/>
-      <w:r>
-        <w:t>simode</w:t>
-      </w:r>
-      <w:proofErr w:type="spellEnd"/>
-      <w:r>
-        <w:t>.</w:t>
-      </w:r>
-    </w:p>
-    <w:p/>
-    <w:p>
-      <w:r>
-        <w:t>We want to solve for the parameters of the following equations:</w:t>
-      </w:r>
-    </w:p>
-    <w:p/>
-    <w:p>
-      <w:r>
+        <w:t>Distribution of the estimates</w:t>
+      </w:r>
+    </w:p>
+    <w:p/>
+    <w:p/>
+    <w:p>
+      <w:r>
+        <w:rPr>
+          <w:noProof/>
+        </w:rPr>
         <w:drawing>
-          <wp:inline distT="0" distB="0" distL="0" distR="0" wp14:anchorId="1135A33A" wp14:editId="5EA553DE">
-            <wp:extent cx="3776977" cy="542260"/>
-            <wp:effectExtent l="0" t="0" r="0" b="4445"/>
-            <wp:docPr id="15" name="Picture 15"/>
+          <wp:inline distT="0" distB="0" distL="0" distR="0" wp14:anchorId="263B96C6" wp14:editId="41AB0A4D">
+            <wp:extent cx="5727700" cy="4448620"/>
+            <wp:effectExtent l="0" t="0" r="0" b="0"/>
+            <wp:docPr id="20" name="Picture 20"/>
             <wp:cNvGraphicFramePr>
               <a:graphicFrameLocks xmlns:a="http://schemas.openxmlformats.org/drawingml/2006/main" noChangeAspect="1"/>
             </wp:cNvGraphicFramePr>
@@ -1331,11 +1213,17 @@
               <a:graphicData uri="http://schemas.openxmlformats.org/drawingml/2006/picture">
                 <pic:pic xmlns:pic="http://schemas.openxmlformats.org/drawingml/2006/picture">
                   <pic:nvPicPr>
-                    <pic:cNvPr id="1" name=""/>
+                    <pic:cNvPr id="20" name="hist_linear_0.1_lotka-volterra-seasonal.pdf"/>
                     <pic:cNvPicPr/>
                   </pic:nvPicPr>
                   <pic:blipFill>
-                    <a:blip r:embed="rId17"/>
+                    <a:blip r:embed="rId17">
+                      <a:extLst>
+                        <a:ext uri="{28A0092B-C50C-407E-A947-70E740481C1C}">
+                          <a14:useLocalDpi xmlns:a14="http://schemas.microsoft.com/office/drawing/2010/main" val="0"/>
+                        </a:ext>
+                      </a:extLst>
+                    </a:blip>
                     <a:stretch>
                       <a:fillRect/>
                     </a:stretch>
@@ -1343,7 +1231,7 @@
                   <pic:spPr>
                     <a:xfrm>
                       <a:off x="0" y="0"/>
-                      <a:ext cx="3961700" cy="568781"/>
+                      <a:ext cx="5727700" cy="4448620"/>
                     </a:xfrm>
                     <a:prstGeom prst="rect">
                       <a:avLst/>
@@ -1359,32 +1247,15 @@
     <w:p/>
     <w:p>
       <w:r>
-        <w:t>Sample size: 100, 400, 900, 1600</w:t>
-      </w:r>
-    </w:p>
-    <w:p>
-      <w:r>
-        <w:t xml:space="preserve">No of </w:t>
-      </w:r>
-      <w:r>
-        <w:t>MC</w:t>
-      </w:r>
-      <w:r>
-        <w:t xml:space="preserve"> simulations: 100</w:t>
-      </w:r>
-    </w:p>
-    <w:p/>
-    <w:p/>
-    <w:p>
-      <w:r>
         <w:rPr>
           <w:noProof/>
         </w:rPr>
+        <w:lastRenderedPageBreak/>
         <w:drawing>
-          <wp:inline distT="0" distB="0" distL="0" distR="0" wp14:anchorId="7B4C9D12" wp14:editId="320DC08E">
+          <wp:inline distT="0" distB="0" distL="0" distR="0" wp14:anchorId="5BCE8869" wp14:editId="5C167D5D">
             <wp:extent cx="5727700" cy="4448620"/>
             <wp:effectExtent l="0" t="0" r="0" b="0"/>
-            <wp:docPr id="1" name="Picture 1"/>
+            <wp:docPr id="19" name="Picture 19"/>
             <wp:cNvGraphicFramePr>
               <a:graphicFrameLocks xmlns:a="http://schemas.openxmlformats.org/drawingml/2006/main" noChangeAspect="1"/>
             </wp:cNvGraphicFramePr>
@@ -1392,7 +1263,7 @@
               <a:graphicData uri="http://schemas.openxmlformats.org/drawingml/2006/picture">
                 <pic:pic xmlns:pic="http://schemas.openxmlformats.org/drawingml/2006/picture">
                   <pic:nvPicPr>
-                    <pic:cNvPr id="1" name="variance_ratio_by_sample_lotka-volterra-seasonal_sigma0.1_a0.67_b1.33_g1_d1_e0.2_o0.5.pdf"/>
+                    <pic:cNvPr id="19" name="hist_linear_0.4_lotka-volterra-seasonal.pdf"/>
                     <pic:cNvPicPr/>
                   </pic:nvPicPr>
                   <pic:blipFill>
@@ -1424,35 +1295,153 @@
       </w:r>
     </w:p>
     <w:p/>
-    <w:p>
-      <w:pPr>
-        <w:rPr>
-          <w:noProof/>
-        </w:rPr>
-      </w:pPr>
-      <w:r>
-        <w:rPr>
-          <w:noProof/>
-        </w:rPr>
+    <w:p/>
+    <w:p>
+      <w:pPr>
+        <w:rPr>
+          <w:rFonts w:asciiTheme="majorHAnsi" w:eastAsiaTheme="majorEastAsia" w:hAnsiTheme="majorHAnsi" w:cstheme="majorBidi"/>
+          <w:color w:val="2F5496" w:themeColor="accent1" w:themeShade="BF"/>
+          <w:sz w:val="26"/>
+          <w:szCs w:val="26"/>
+        </w:rPr>
+      </w:pPr>
+    </w:p>
+    <w:p>
+      <w:pPr>
+        <w:rPr>
+          <w:rFonts w:asciiTheme="majorHAnsi" w:eastAsiaTheme="majorEastAsia" w:hAnsiTheme="majorHAnsi" w:cstheme="majorBidi"/>
+          <w:color w:val="2F5496" w:themeColor="accent1" w:themeShade="BF"/>
+          <w:sz w:val="26"/>
+          <w:szCs w:val="26"/>
+        </w:rPr>
+      </w:pPr>
+      <w:r>
+        <w:br w:type="page"/>
+      </w:r>
+    </w:p>
+    <w:p>
+      <w:pPr>
+        <w:pStyle w:val="Heading2"/>
+      </w:pPr>
+      <w:proofErr w:type="spellStart"/>
+      <w:r>
         <w:lastRenderedPageBreak/>
-        <w:t xml:space="preserve"> </w:t>
-      </w:r>
-    </w:p>
-    <w:p>
-      <w:pPr>
-        <w:rPr>
-          <w:noProof/>
-        </w:rPr>
-      </w:pPr>
-      <w:r>
-        <w:rPr>
-          <w:noProof/>
-        </w:rPr>
+        <w:t>Lotka</w:t>
+      </w:r>
+      <w:proofErr w:type="spellEnd"/>
+      <w:r>
+        <w:t xml:space="preserve">-Volterra </w:t>
+      </w:r>
+      <w:r>
+        <w:t>with S</w:t>
+      </w:r>
+      <w:r>
+        <w:t>easonal</w:t>
+      </w:r>
+      <w:r>
+        <w:t xml:space="preserve"> Variation</w:t>
+      </w:r>
+    </w:p>
+    <w:p/>
+    <w:p>
+      <w:r>
+        <w:t xml:space="preserve">Finally, we add seasonal variation to the </w:t>
+      </w:r>
+      <w:proofErr w:type="spellStart"/>
+      <w:r>
+        <w:t>Lotka</w:t>
+      </w:r>
+      <w:proofErr w:type="spellEnd"/>
+      <w:r>
+        <w:t xml:space="preserve">-Volterra system in the form of sinusoidal non-linear parameters. </w:t>
+      </w:r>
+      <w:r>
+        <w:t xml:space="preserve">Also, rather than varying the quality of the prior information, we varied the </w:t>
+      </w:r>
+      <w:r>
+        <w:rPr>
+          <w:i/>
+          <w:iCs/>
+        </w:rPr>
+        <w:t xml:space="preserve">sample </w:t>
+      </w:r>
+      <w:r>
+        <w:rPr>
+          <w:i/>
+          <w:iCs/>
+        </w:rPr>
+        <w:t>size</w:t>
+      </w:r>
+      <w:r>
+        <w:rPr>
+          <w:i/>
+          <w:iCs/>
+        </w:rPr>
+        <w:t xml:space="preserve">. </w:t>
+      </w:r>
+      <w:r>
+        <w:t>In</w:t>
+      </w:r>
+      <w:r>
+        <w:t xml:space="preserve"> this instance, we can see from the variance ratio graph that the </w:t>
+      </w:r>
+      <w:r>
+        <w:rPr>
+          <w:i/>
+          <w:iCs/>
+        </w:rPr>
+        <w:t>linear</w:t>
+      </w:r>
+      <w:r>
+        <w:t xml:space="preserve"> parameters </w:t>
+      </w:r>
+      <w:proofErr w:type="gramStart"/>
+      <w:r>
+        <w:t>estimates</w:t>
+      </w:r>
+      <w:proofErr w:type="gramEnd"/>
+      <w:r>
+        <w:t xml:space="preserve"> have much lower variance using SLS, whereas the </w:t>
+      </w:r>
+      <w:r>
+        <w:rPr>
+          <w:i/>
+          <w:iCs/>
+        </w:rPr>
+        <w:t>nonlinear</w:t>
+      </w:r>
+      <w:r>
+        <w:t xml:space="preserve"> parameters are much more similar for both techniques. This is further emphasized in the bar charts below.</w:t>
+      </w:r>
+    </w:p>
+    <w:p/>
+    <w:p>
+      <w:r>
+        <w:t xml:space="preserve">We note that the parameter estimates are highly sensitive to the lower and upper bounds provide to </w:t>
+      </w:r>
+      <w:proofErr w:type="spellStart"/>
+      <w:r>
+        <w:t>simode</w:t>
+      </w:r>
+      <w:proofErr w:type="spellEnd"/>
+      <w:r>
+        <w:t>.</w:t>
+      </w:r>
+    </w:p>
+    <w:p/>
+    <w:p>
+      <w:r>
+        <w:t>We want to solve for the parameters of the following equations:</w:t>
+      </w:r>
+    </w:p>
+    <w:p/>
+    <w:p>
+      <w:r>
         <w:drawing>
-          <wp:inline distT="0" distB="0" distL="0" distR="0" wp14:anchorId="0F5C584F" wp14:editId="36FE31EC">
-            <wp:extent cx="5727700" cy="4448620"/>
-            <wp:effectExtent l="0" t="0" r="0" b="0"/>
-            <wp:docPr id="2" name="Picture 2"/>
+          <wp:inline distT="0" distB="0" distL="0" distR="0" wp14:anchorId="1135A33A" wp14:editId="5EA553DE">
+            <wp:extent cx="3776977" cy="542260"/>
+            <wp:effectExtent l="0" t="0" r="0" b="4445"/>
+            <wp:docPr id="15" name="Picture 15"/>
             <wp:cNvGraphicFramePr>
               <a:graphicFrameLocks xmlns:a="http://schemas.openxmlformats.org/drawingml/2006/main" noChangeAspect="1"/>
             </wp:cNvGraphicFramePr>
@@ -1460,11 +1449,72 @@
               <a:graphicData uri="http://schemas.openxmlformats.org/drawingml/2006/picture">
                 <pic:pic xmlns:pic="http://schemas.openxmlformats.org/drawingml/2006/picture">
                   <pic:nvPicPr>
-                    <pic:cNvPr id="2" name="variance_by_sample_lotka-volterra-seasonal_sigma0.1_a0.67_b1.33_g1_d1_e0.2_o0.5.pdf"/>
+                    <pic:cNvPr id="1" name=""/>
                     <pic:cNvPicPr/>
                   </pic:nvPicPr>
                   <pic:blipFill>
-                    <a:blip r:embed="rId19">
+                    <a:blip r:embed="rId19"/>
+                    <a:stretch>
+                      <a:fillRect/>
+                    </a:stretch>
+                  </pic:blipFill>
+                  <pic:spPr>
+                    <a:xfrm>
+                      <a:off x="0" y="0"/>
+                      <a:ext cx="3961700" cy="568781"/>
+                    </a:xfrm>
+                    <a:prstGeom prst="rect">
+                      <a:avLst/>
+                    </a:prstGeom>
+                  </pic:spPr>
+                </pic:pic>
+              </a:graphicData>
+            </a:graphic>
+          </wp:inline>
+        </w:drawing>
+      </w:r>
+    </w:p>
+    <w:p/>
+    <w:p>
+      <w:r>
+        <w:t>Sample size: 100, 400, 900, 1600</w:t>
+      </w:r>
+    </w:p>
+    <w:p>
+      <w:r>
+        <w:t xml:space="preserve">No of </w:t>
+      </w:r>
+      <w:r>
+        <w:t>MC</w:t>
+      </w:r>
+      <w:r>
+        <w:t xml:space="preserve"> simulations: 100</w:t>
+      </w:r>
+    </w:p>
+    <w:p/>
+    <w:p/>
+    <w:p>
+      <w:r>
+        <w:rPr>
+          <w:noProof/>
+        </w:rPr>
+        <w:drawing>
+          <wp:inline distT="0" distB="0" distL="0" distR="0" wp14:anchorId="7B4C9D12" wp14:editId="320DC08E">
+            <wp:extent cx="5727700" cy="4448620"/>
+            <wp:effectExtent l="0" t="0" r="0" b="0"/>
+            <wp:docPr id="1" name="Picture 1"/>
+            <wp:cNvGraphicFramePr>
+              <a:graphicFrameLocks xmlns:a="http://schemas.openxmlformats.org/drawingml/2006/main" noChangeAspect="1"/>
+            </wp:cNvGraphicFramePr>
+            <a:graphic xmlns:a="http://schemas.openxmlformats.org/drawingml/2006/main">
+              <a:graphicData uri="http://schemas.openxmlformats.org/drawingml/2006/picture">
+                <pic:pic xmlns:pic="http://schemas.openxmlformats.org/drawingml/2006/picture">
+                  <pic:nvPicPr>
+                    <pic:cNvPr id="1" name="variance_ratio_by_sample_lotka-volterra-seasonal_sigma0.1_a0.67_b1.33_g1_d1_e0.2_o0.5.pdf"/>
+                    <pic:cNvPicPr/>
+                  </pic:nvPicPr>
+                  <pic:blipFill>
+                    <a:blip r:embed="rId20">
                       <a:extLst>
                         <a:ext uri="{28A0092B-C50C-407E-A947-70E740481C1C}">
                           <a14:useLocalDpi xmlns:a14="http://schemas.microsoft.com/office/drawing/2010/main" val="0"/>
@@ -1491,6 +1541,7 @@
         </w:drawing>
       </w:r>
     </w:p>
+    <w:p/>
     <w:p>
       <w:pPr>
         <w:rPr>
@@ -1501,21 +1552,25 @@
         <w:rPr>
           <w:noProof/>
         </w:rPr>
-        <w:t>We next examine the effect of sample size on the integral matching loss It appears that the sample size does not affect the integral matching error in any significant way.</w:t>
-      </w:r>
-    </w:p>
-    <w:p>
-      <w:r>
+        <w:lastRenderedPageBreak/>
+        <w:t xml:space="preserve"> </w:t>
+      </w:r>
+    </w:p>
+    <w:p>
+      <w:pPr>
         <w:rPr>
           <w:noProof/>
-          <w:lang w:val="en-GB" w:eastAsia="en-GB" w:bidi="he-IL"/>
-        </w:rPr>
-        <w:lastRenderedPageBreak/>
+        </w:rPr>
+      </w:pPr>
+      <w:r>
+        <w:rPr>
+          <w:noProof/>
+        </w:rPr>
         <w:drawing>
-          <wp:inline distT="0" distB="0" distL="0" distR="0" wp14:anchorId="65B05C72" wp14:editId="1B95DC7F">
-            <wp:extent cx="5070690" cy="3938330"/>
+          <wp:inline distT="0" distB="0" distL="0" distR="0" wp14:anchorId="0F5C584F" wp14:editId="36FE31EC">
+            <wp:extent cx="5727700" cy="4448620"/>
             <wp:effectExtent l="0" t="0" r="0" b="0"/>
-            <wp:docPr id="52" name="Picture 52"/>
+            <wp:docPr id="2" name="Picture 2"/>
             <wp:cNvGraphicFramePr>
               <a:graphicFrameLocks xmlns:a="http://schemas.openxmlformats.org/drawingml/2006/main" noChangeAspect="1"/>
             </wp:cNvGraphicFramePr>
@@ -1523,84 +1578,7 @@
               <a:graphicData uri="http://schemas.openxmlformats.org/drawingml/2006/picture">
                 <pic:pic xmlns:pic="http://schemas.openxmlformats.org/drawingml/2006/picture">
                   <pic:nvPicPr>
-                    <pic:cNvPr id="52" name="loss_by_sample_lotka-volterra-seasonal_sigma0.1_a0.67_b1.33_g1_d1_e0.2_o0.5.pdf"/>
-                    <pic:cNvPicPr/>
-                  </pic:nvPicPr>
-                  <pic:blipFill>
-                    <a:blip r:embed="rId20">
-                      <a:extLst>
-                        <a:ext uri="{28A0092B-C50C-407E-A947-70E740481C1C}">
-                          <a14:useLocalDpi xmlns:a14="http://schemas.microsoft.com/office/drawing/2010/main" val="0"/>
-                        </a:ext>
-                      </a:extLst>
-                    </a:blip>
-                    <a:stretch>
-                      <a:fillRect/>
-                    </a:stretch>
-                  </pic:blipFill>
-                  <pic:spPr>
-                    <a:xfrm>
-                      <a:off x="0" y="0"/>
-                      <a:ext cx="5070690" cy="3938330"/>
-                    </a:xfrm>
-                    <a:prstGeom prst="rect">
-                      <a:avLst/>
-                    </a:prstGeom>
-                  </pic:spPr>
-                </pic:pic>
-              </a:graphicData>
-            </a:graphic>
-          </wp:inline>
-        </w:drawing>
-      </w:r>
-    </w:p>
-    <w:p/>
-    <w:p/>
-    <w:p>
-      <w:pPr>
-        <w:rPr>
-          <w:rFonts w:asciiTheme="majorHAnsi" w:eastAsiaTheme="majorEastAsia" w:hAnsiTheme="majorHAnsi" w:cstheme="majorBidi"/>
-          <w:color w:val="1F3763" w:themeColor="accent1" w:themeShade="7F"/>
-        </w:rPr>
-      </w:pPr>
-      <w:r>
-        <w:br w:type="page"/>
-      </w:r>
-    </w:p>
-    <w:p>
-      <w:pPr>
-        <w:pStyle w:val="Heading3"/>
-      </w:pPr>
-      <w:r>
-        <w:lastRenderedPageBreak/>
-        <w:t>Distribution of the estimates</w:t>
-      </w:r>
-    </w:p>
-    <w:p/>
-    <w:p>
-      <w:r>
-        <w:t>For the smallest sample size of 100, we see that the estimates for the linear parameters have unimodal distributions. The variance of the estimates does not appear to be too different.</w:t>
-      </w:r>
-    </w:p>
-    <w:p/>
-    <w:p>
-      <w:r>
-        <w:rPr>
-          <w:noProof/>
-        </w:rPr>
-        <w:drawing>
-          <wp:inline distT="0" distB="0" distL="0" distR="0" wp14:anchorId="16E484B6" wp14:editId="1ADF2B15">
-            <wp:extent cx="5727700" cy="4448620"/>
-            <wp:effectExtent l="0" t="0" r="0" b="0"/>
-            <wp:docPr id="14" name="Picture 14"/>
-            <wp:cNvGraphicFramePr>
-              <a:graphicFrameLocks xmlns:a="http://schemas.openxmlformats.org/drawingml/2006/main" noChangeAspect="1"/>
-            </wp:cNvGraphicFramePr>
-            <a:graphic xmlns:a="http://schemas.openxmlformats.org/drawingml/2006/main">
-              <a:graphicData uri="http://schemas.openxmlformats.org/drawingml/2006/picture">
-                <pic:pic xmlns:pic="http://schemas.openxmlformats.org/drawingml/2006/picture">
-                  <pic:nvPicPr>
-                    <pic:cNvPr id="14" name="hist_linear_100_lotka-volterra-seasonal.pdf"/>
+                    <pic:cNvPr id="2" name="variance_by_sample_lotka-volterra-seasonal_sigma0.1_a0.67_b1.33_g1_d1_e0.2_o0.5.pdf"/>
                     <pic:cNvPicPr/>
                   </pic:nvPicPr>
                   <pic:blipFill>
@@ -1631,32 +1609,31 @@
         </w:drawing>
       </w:r>
     </w:p>
-    <w:p/>
-    <w:p/>
-    <w:p>
-      <w:r>
-        <w:br w:type="page"/>
-      </w:r>
-    </w:p>
-    <w:p>
-      <w:r>
+    <w:p>
+      <w:pPr>
+        <w:rPr>
+          <w:noProof/>
+        </w:rPr>
+      </w:pPr>
+      <w:r>
+        <w:rPr>
+          <w:noProof/>
+        </w:rPr>
+        <w:t>We next examine the effect of sample size on the integral matching loss It appears that the sample size does not affect the integral matching error in any significant way.</w:t>
+      </w:r>
+    </w:p>
+    <w:p>
+      <w:r>
+        <w:rPr>
+          <w:noProof/>
+          <w:lang w:val="en-GB" w:eastAsia="en-GB" w:bidi="he-IL"/>
+        </w:rPr>
         <w:lastRenderedPageBreak/>
-        <w:t>However, for the non-linear parameter</w:t>
-      </w:r>
-      <w:r>
-        <w:t>s, there is a tendency to estimate them at or near zero.</w:t>
-      </w:r>
-    </w:p>
-    <w:p>
-      <w:r>
-        <w:rPr>
-          <w:noProof/>
-        </w:rPr>
         <w:drawing>
-          <wp:inline distT="0" distB="0" distL="0" distR="0" wp14:anchorId="0A71C815" wp14:editId="3BA44E1C">
-            <wp:extent cx="5727700" cy="4448620"/>
+          <wp:inline distT="0" distB="0" distL="0" distR="0" wp14:anchorId="65B05C72" wp14:editId="1B95DC7F">
+            <wp:extent cx="5070690" cy="3938330"/>
             <wp:effectExtent l="0" t="0" r="0" b="0"/>
-            <wp:docPr id="13" name="Picture 13"/>
+            <wp:docPr id="52" name="Picture 52"/>
             <wp:cNvGraphicFramePr>
               <a:graphicFrameLocks xmlns:a="http://schemas.openxmlformats.org/drawingml/2006/main" noChangeAspect="1"/>
             </wp:cNvGraphicFramePr>
@@ -1664,7 +1641,7 @@
               <a:graphicData uri="http://schemas.openxmlformats.org/drawingml/2006/picture">
                 <pic:pic xmlns:pic="http://schemas.openxmlformats.org/drawingml/2006/picture">
                   <pic:nvPicPr>
-                    <pic:cNvPr id="13" name="hist_non-linear_100_lotka-volterra-seasonal.pdf"/>
+                    <pic:cNvPr id="52" name="loss_by_sample_lotka-volterra-seasonal_sigma0.1_a0.67_b1.33_g1_d1_e0.2_o0.5.pdf"/>
                     <pic:cNvPicPr/>
                   </pic:nvPicPr>
                   <pic:blipFill>
@@ -1682,7 +1659,7 @@
                   <pic:spPr>
                     <a:xfrm>
                       <a:off x="0" y="0"/>
-                      <a:ext cx="5727700" cy="4448620"/>
+                      <a:ext cx="5070690" cy="3938330"/>
                     </a:xfrm>
                     <a:prstGeom prst="rect">
                       <a:avLst/>
@@ -1695,17 +1672,45 @@
         </w:drawing>
       </w:r>
     </w:p>
+    <w:p/>
+    <w:p/>
+    <w:p>
+      <w:pPr>
+        <w:rPr>
+          <w:rFonts w:asciiTheme="majorHAnsi" w:eastAsiaTheme="majorEastAsia" w:hAnsiTheme="majorHAnsi" w:cstheme="majorBidi"/>
+          <w:color w:val="1F3763" w:themeColor="accent1" w:themeShade="7F"/>
+        </w:rPr>
+      </w:pPr>
+      <w:r>
+        <w:br w:type="page"/>
+      </w:r>
+    </w:p>
+    <w:p>
+      <w:pPr>
+        <w:pStyle w:val="Heading3"/>
+      </w:pPr>
+      <w:r>
+        <w:lastRenderedPageBreak/>
+        <w:t>Distribution of the estimates</w:t>
+      </w:r>
+    </w:p>
+    <w:p/>
+    <w:p>
+      <w:r>
+        <w:t>For the smallest sample size of 100, we see that the estimates for the linear parameters have unimodal distributions. The variance of the estimates does not appear to be too different.</w:t>
+      </w:r>
+    </w:p>
+    <w:p/>
     <w:p>
       <w:r>
         <w:rPr>
           <w:noProof/>
         </w:rPr>
-        <w:lastRenderedPageBreak/>
         <w:drawing>
-          <wp:inline distT="0" distB="0" distL="0" distR="0" wp14:anchorId="51710D38" wp14:editId="4ADA678E">
+          <wp:inline distT="0" distB="0" distL="0" distR="0" wp14:anchorId="16E484B6" wp14:editId="1ADF2B15">
             <wp:extent cx="5727700" cy="4448620"/>
             <wp:effectExtent l="0" t="0" r="0" b="0"/>
-            <wp:docPr id="12" name="Picture 12"/>
+            <wp:docPr id="14" name="Picture 14"/>
             <wp:cNvGraphicFramePr>
               <a:graphicFrameLocks xmlns:a="http://schemas.openxmlformats.org/drawingml/2006/main" noChangeAspect="1"/>
             </wp:cNvGraphicFramePr>
@@ -1713,7 +1718,7 @@
               <a:graphicData uri="http://schemas.openxmlformats.org/drawingml/2006/picture">
                 <pic:pic xmlns:pic="http://schemas.openxmlformats.org/drawingml/2006/picture">
                   <pic:nvPicPr>
-                    <pic:cNvPr id="12" name="hist_linear_1600_lotka-volterra-seasonal.pdf"/>
+                    <pic:cNvPr id="14" name="hist_linear_100_lotka-volterra-seasonal.pdf"/>
                     <pic:cNvPicPr/>
                   </pic:nvPicPr>
                   <pic:blipFill>
@@ -1748,6 +1753,119 @@
     <w:p/>
     <w:p>
       <w:r>
+        <w:br w:type="page"/>
+      </w:r>
+    </w:p>
+    <w:p>
+      <w:r>
+        <w:lastRenderedPageBreak/>
+        <w:t>However, for the non-linear parameter</w:t>
+      </w:r>
+      <w:r>
+        <w:t>s, there is a tendency to estimate them at or near zero.</w:t>
+      </w:r>
+    </w:p>
+    <w:p>
+      <w:r>
+        <w:rPr>
+          <w:noProof/>
+        </w:rPr>
+        <w:drawing>
+          <wp:inline distT="0" distB="0" distL="0" distR="0" wp14:anchorId="0A71C815" wp14:editId="3BA44E1C">
+            <wp:extent cx="5727700" cy="4448620"/>
+            <wp:effectExtent l="0" t="0" r="0" b="0"/>
+            <wp:docPr id="13" name="Picture 13"/>
+            <wp:cNvGraphicFramePr>
+              <a:graphicFrameLocks xmlns:a="http://schemas.openxmlformats.org/drawingml/2006/main" noChangeAspect="1"/>
+            </wp:cNvGraphicFramePr>
+            <a:graphic xmlns:a="http://schemas.openxmlformats.org/drawingml/2006/main">
+              <a:graphicData uri="http://schemas.openxmlformats.org/drawingml/2006/picture">
+                <pic:pic xmlns:pic="http://schemas.openxmlformats.org/drawingml/2006/picture">
+                  <pic:nvPicPr>
+                    <pic:cNvPr id="13" name="hist_non-linear_100_lotka-volterra-seasonal.pdf"/>
+                    <pic:cNvPicPr/>
+                  </pic:nvPicPr>
+                  <pic:blipFill>
+                    <a:blip r:embed="rId24">
+                      <a:extLst>
+                        <a:ext uri="{28A0092B-C50C-407E-A947-70E740481C1C}">
+                          <a14:useLocalDpi xmlns:a14="http://schemas.microsoft.com/office/drawing/2010/main" val="0"/>
+                        </a:ext>
+                      </a:extLst>
+                    </a:blip>
+                    <a:stretch>
+                      <a:fillRect/>
+                    </a:stretch>
+                  </pic:blipFill>
+                  <pic:spPr>
+                    <a:xfrm>
+                      <a:off x="0" y="0"/>
+                      <a:ext cx="5727700" cy="4448620"/>
+                    </a:xfrm>
+                    <a:prstGeom prst="rect">
+                      <a:avLst/>
+                    </a:prstGeom>
+                  </pic:spPr>
+                </pic:pic>
+              </a:graphicData>
+            </a:graphic>
+          </wp:inline>
+        </w:drawing>
+      </w:r>
+    </w:p>
+    <w:p>
+      <w:r>
+        <w:rPr>
+          <w:noProof/>
+        </w:rPr>
+        <w:lastRenderedPageBreak/>
+        <w:drawing>
+          <wp:inline distT="0" distB="0" distL="0" distR="0" wp14:anchorId="51710D38" wp14:editId="4ADA678E">
+            <wp:extent cx="5727700" cy="4448620"/>
+            <wp:effectExtent l="0" t="0" r="0" b="0"/>
+            <wp:docPr id="12" name="Picture 12"/>
+            <wp:cNvGraphicFramePr>
+              <a:graphicFrameLocks xmlns:a="http://schemas.openxmlformats.org/drawingml/2006/main" noChangeAspect="1"/>
+            </wp:cNvGraphicFramePr>
+            <a:graphic xmlns:a="http://schemas.openxmlformats.org/drawingml/2006/main">
+              <a:graphicData uri="http://schemas.openxmlformats.org/drawingml/2006/picture">
+                <pic:pic xmlns:pic="http://schemas.openxmlformats.org/drawingml/2006/picture">
+                  <pic:nvPicPr>
+                    <pic:cNvPr id="12" name="hist_linear_1600_lotka-volterra-seasonal.pdf"/>
+                    <pic:cNvPicPr/>
+                  </pic:nvPicPr>
+                  <pic:blipFill>
+                    <a:blip r:embed="rId25">
+                      <a:extLst>
+                        <a:ext uri="{28A0092B-C50C-407E-A947-70E740481C1C}">
+                          <a14:useLocalDpi xmlns:a14="http://schemas.microsoft.com/office/drawing/2010/main" val="0"/>
+                        </a:ext>
+                      </a:extLst>
+                    </a:blip>
+                    <a:stretch>
+                      <a:fillRect/>
+                    </a:stretch>
+                  </pic:blipFill>
+                  <pic:spPr>
+                    <a:xfrm>
+                      <a:off x="0" y="0"/>
+                      <a:ext cx="5727700" cy="4448620"/>
+                    </a:xfrm>
+                    <a:prstGeom prst="rect">
+                      <a:avLst/>
+                    </a:prstGeom>
+                  </pic:spPr>
+                </pic:pic>
+              </a:graphicData>
+            </a:graphic>
+          </wp:inline>
+        </w:drawing>
+      </w:r>
+    </w:p>
+    <w:p/>
+    <w:p/>
+    <w:p>
+      <w:r>
         <w:t>For 1,600 observations, the linear parameter estimates are more uniformly distributed, while the non-linear estimate distributions look more like the ones for n=100.</w:t>
       </w:r>
     </w:p>
@@ -1774,7 +1892,7 @@
                     <pic:cNvPicPr/>
                   </pic:nvPicPr>
                   <pic:blipFill>
-                    <a:blip r:embed="rId24">
+                    <a:blip r:embed="rId26">
                       <a:extLst>
                         <a:ext uri="{28A0092B-C50C-407E-A947-70E740481C1C}">
                           <a14:useLocalDpi xmlns:a14="http://schemas.microsoft.com/office/drawing/2010/main" val="0"/>

</xml_diff>

<commit_message>
start running final versions of experiments - FH-N
</commit_message>
<xml_diff>
--- a/Summary of Simode Experiments.docx
+++ b/Summary of Simode Experiments.docx
@@ -151,11 +151,9 @@
       </w:r>
     </w:p>
     <w:p>
-      <w:proofErr w:type="spellStart"/>
       <w:r>
         <w:t>RStudio</w:t>
       </w:r>
-      <w:proofErr w:type="spellEnd"/>
     </w:p>
     <w:p>
       <w:r>
@@ -186,9 +184,12 @@
       </w:pPr>
       <w:proofErr w:type="spellStart"/>
       <w:r>
-        <w:t>FitzHugh-Nagumo</w:t>
+        <w:t>FitzHugh</w:t>
       </w:r>
       <w:proofErr w:type="spellEnd"/>
+      <w:r>
+        <w:t>-Nagumo</w:t>
+      </w:r>
     </w:p>
     <w:p>
       <w:pPr>
@@ -251,7 +252,25 @@
       </w:r>
       <w:proofErr w:type="spellEnd"/>
       <w:r>
-        <w:t>-Volterra with sinusoidal seasonal adjustment.</w:t>
+        <w:t>-Volterra with sinusoidal seasonal adjustment</w:t>
+      </w:r>
+    </w:p>
+    <w:p>
+      <w:pPr>
+        <w:pStyle w:val="ListParagraph"/>
+        <w:numPr>
+          <w:ilvl w:val="0"/>
+          <w:numId w:val="1"/>
+        </w:numPr>
+      </w:pPr>
+      <w:r>
+        <w:t>GM</w:t>
+      </w:r>
+      <w:r>
+        <w:t>A</w:t>
+      </w:r>
+      <w:r>
+        <w:t xml:space="preserve"> System</w:t>
       </w:r>
     </w:p>
     <w:p>
@@ -306,9 +325,12 @@
       </w:pPr>
       <w:proofErr w:type="spellStart"/>
       <w:r>
-        <w:t>FitzHugh-Nagumo</w:t>
+        <w:t>FitzHugh</w:t>
       </w:r>
       <w:proofErr w:type="spellEnd"/>
+      <w:r>
+        <w:t>-Nagumo</w:t>
+      </w:r>
     </w:p>
     <w:p/>
     <w:p>
@@ -324,6 +346,9 @@
     </w:p>
     <w:p>
       <w:r>
+        <w:rPr>
+          <w:noProof/>
+        </w:rPr>
         <w:drawing>
           <wp:inline distT="0" distB="0" distL="0" distR="0" wp14:anchorId="2DC18314" wp14:editId="527EDAB5">
             <wp:extent cx="2828260" cy="539941"/>
@@ -488,8 +513,6 @@
       <w:r>
         <w:t>We also look at the ratio of the MSE of the parameter estimates for the 2 initial value sets. They look similar to the plots of the variance ratios.</w:t>
       </w:r>
-      <w:bookmarkStart w:id="1" w:name="_GoBack"/>
-      <w:bookmarkEnd w:id="1"/>
     </w:p>
     <w:p/>
     <w:p>
@@ -701,16 +724,16 @@
     <w:p/>
     <w:p/>
     <w:p>
+      <w:bookmarkStart w:id="1" w:name="_GoBack"/>
       <w:r>
         <w:rPr>
           <w:noProof/>
-          <w:lang w:val="en-GB" w:eastAsia="en-GB" w:bidi="he-IL"/>
         </w:rPr>
         <w:drawing>
-          <wp:inline distT="0" distB="0" distL="0" distR="0" wp14:anchorId="6AD01593" wp14:editId="4BD88982">
+          <wp:inline distT="0" distB="0" distL="0" distR="0" wp14:anchorId="242DAA89" wp14:editId="78E587EE">
             <wp:extent cx="5727700" cy="4706620"/>
             <wp:effectExtent l="0" t="0" r="0" b="5080"/>
-            <wp:docPr id="48" name="Picture 48"/>
+            <wp:docPr id="4" name="Picture 4"/>
             <wp:cNvGraphicFramePr>
               <a:graphicFrameLocks xmlns:a="http://schemas.openxmlformats.org/drawingml/2006/main" noChangeAspect="1"/>
             </wp:cNvGraphicFramePr>
@@ -718,7 +741,7 @@
               <a:graphicData uri="http://schemas.openxmlformats.org/drawingml/2006/picture">
                 <pic:pic xmlns:pic="http://schemas.openxmlformats.org/drawingml/2006/picture">
                   <pic:nvPicPr>
-                    <pic:cNvPr id="48" name="nls_vs_sls_s-system_sigma-0.05.pdf"/>
+                    <pic:cNvPr id="4" name="nls_vs_sls_s-system_sigma-0.05.pdf"/>
                     <pic:cNvPicPr/>
                   </pic:nvPicPr>
                   <pic:blipFill>
@@ -748,6 +771,7 @@
           </wp:inline>
         </w:drawing>
       </w:r>
+      <w:bookmarkEnd w:id="1"/>
     </w:p>
     <w:p>
       <w:pPr>
@@ -795,6 +819,9 @@
     <w:p/>
     <w:p>
       <w:r>
+        <w:rPr>
+          <w:noProof/>
+        </w:rPr>
         <w:drawing>
           <wp:inline distT="0" distB="0" distL="0" distR="0" wp14:anchorId="28796EFE" wp14:editId="78F3B4BF">
             <wp:extent cx="2999045" cy="499730"/>
@@ -857,14 +884,13 @@
       <w:r>
         <w:rPr>
           <w:noProof/>
-          <w:lang w:val="en-GB" w:eastAsia="en-GB" w:bidi="he-IL"/>
         </w:rPr>
         <w:lastRenderedPageBreak/>
         <w:drawing>
-          <wp:inline distT="0" distB="0" distL="0" distR="0" wp14:anchorId="4D2029A6" wp14:editId="65EAB4F2">
+          <wp:inline distT="0" distB="0" distL="0" distR="0" wp14:anchorId="6DF12D00" wp14:editId="1C20CE04">
             <wp:extent cx="5727700" cy="4706620"/>
             <wp:effectExtent l="0" t="0" r="0" b="5080"/>
-            <wp:docPr id="47" name="Picture 47"/>
+            <wp:docPr id="3" name="Picture 3"/>
             <wp:cNvGraphicFramePr>
               <a:graphicFrameLocks xmlns:a="http://schemas.openxmlformats.org/drawingml/2006/main" noChangeAspect="1"/>
             </wp:cNvGraphicFramePr>
@@ -872,7 +898,7 @@
               <a:graphicData uri="http://schemas.openxmlformats.org/drawingml/2006/picture">
                 <pic:pic xmlns:pic="http://schemas.openxmlformats.org/drawingml/2006/picture">
                   <pic:nvPicPr>
-                    <pic:cNvPr id="47" name="nls_vs_sls_semi-linear-sir_sigma-0.001.pdf"/>
+                    <pic:cNvPr id="3" name="nls_vs_sls_semi-linear-sir_sigma-0.001.pdf"/>
                     <pic:cNvPicPr/>
                   </pic:nvPicPr>
                   <pic:blipFill>
@@ -1010,6 +1036,9 @@
     </w:p>
     <w:p>
       <w:r>
+        <w:rPr>
+          <w:noProof/>
+        </w:rPr>
         <w:drawing>
           <wp:inline distT="0" distB="0" distL="0" distR="0" wp14:anchorId="2542290C" wp14:editId="74F51C78">
             <wp:extent cx="2424223" cy="554722"/>
@@ -1437,6 +1466,9 @@
     <w:p/>
     <w:p>
       <w:r>
+        <w:rPr>
+          <w:noProof/>
+        </w:rPr>
         <w:drawing>
           <wp:inline distT="0" distB="0" distL="0" distR="0" wp14:anchorId="1135A33A" wp14:editId="5EA553DE">
             <wp:extent cx="3776977" cy="542260"/>
@@ -1923,6 +1955,357 @@
     <w:p/>
     <w:p/>
     <w:p>
+      <w:r>
+        <w:br w:type="page"/>
+      </w:r>
+    </w:p>
+    <w:p>
+      <w:pPr>
+        <w:pStyle w:val="Heading2"/>
+      </w:pPr>
+      <w:r>
+        <w:lastRenderedPageBreak/>
+        <w:t>GMA System</w:t>
+      </w:r>
+    </w:p>
+    <w:p>
+      <w:pPr>
+        <w:pStyle w:val="Heading2"/>
+      </w:pPr>
+    </w:p>
+    <w:p>
+      <w:r>
+        <w:t>The GMA system we analyzed is from the book. There are 3 differential equations in 3 variables. We ran it twice, with different signal-to-noise-ratios for the simulated observations.</w:t>
+      </w:r>
+    </w:p>
+    <w:p/>
+    <w:p>
+      <w:pPr>
+        <w:spacing w:before="240"/>
+      </w:pPr>
+      <w:r>
+        <w:rPr>
+          <w:noProof/>
+        </w:rPr>
+        <w:drawing>
+          <wp:inline distT="0" distB="0" distL="0" distR="0" wp14:anchorId="24BC8091" wp14:editId="55F5C7BA">
+            <wp:extent cx="2520000" cy="2520000"/>
+            <wp:effectExtent l="0" t="0" r="0" b="0"/>
+            <wp:docPr id="7" name="Picture 7"/>
+            <wp:cNvGraphicFramePr>
+              <a:graphicFrameLocks xmlns:a="http://schemas.openxmlformats.org/drawingml/2006/main" noChangeAspect="1"/>
+            </wp:cNvGraphicFramePr>
+            <a:graphic xmlns:a="http://schemas.openxmlformats.org/drawingml/2006/main">
+              <a:graphicData uri="http://schemas.openxmlformats.org/drawingml/2006/picture">
+                <pic:pic xmlns:pic="http://schemas.openxmlformats.org/drawingml/2006/picture">
+                  <pic:nvPicPr>
+                    <pic:cNvPr id="7" name="solution-gma-SNR10.pdf"/>
+                    <pic:cNvPicPr/>
+                  </pic:nvPicPr>
+                  <pic:blipFill>
+                    <a:blip r:embed="rId27">
+                      <a:extLst>
+                        <a:ext uri="{28A0092B-C50C-407E-A947-70E740481C1C}">
+                          <a14:useLocalDpi xmlns:a14="http://schemas.microsoft.com/office/drawing/2010/main" val="0"/>
+                        </a:ext>
+                      </a:extLst>
+                    </a:blip>
+                    <a:stretch>
+                      <a:fillRect/>
+                    </a:stretch>
+                  </pic:blipFill>
+                  <pic:spPr>
+                    <a:xfrm>
+                      <a:off x="0" y="0"/>
+                      <a:ext cx="2520000" cy="2520000"/>
+                    </a:xfrm>
+                    <a:prstGeom prst="rect">
+                      <a:avLst/>
+                    </a:prstGeom>
+                  </pic:spPr>
+                </pic:pic>
+              </a:graphicData>
+            </a:graphic>
+          </wp:inline>
+        </w:drawing>
+      </w:r>
+      <w:r>
+        <w:rPr>
+          <w:noProof/>
+        </w:rPr>
+        <w:drawing>
+          <wp:inline distT="0" distB="0" distL="0" distR="0" wp14:anchorId="690A1ACF" wp14:editId="50FC1D96">
+            <wp:extent cx="2520000" cy="2520000"/>
+            <wp:effectExtent l="0" t="0" r="0" b="0"/>
+            <wp:docPr id="6" name="Picture 6"/>
+            <wp:cNvGraphicFramePr>
+              <a:graphicFrameLocks xmlns:a="http://schemas.openxmlformats.org/drawingml/2006/main" noChangeAspect="1"/>
+            </wp:cNvGraphicFramePr>
+            <a:graphic xmlns:a="http://schemas.openxmlformats.org/drawingml/2006/main">
+              <a:graphicData uri="http://schemas.openxmlformats.org/drawingml/2006/picture">
+                <pic:pic xmlns:pic="http://schemas.openxmlformats.org/drawingml/2006/picture">
+                  <pic:nvPicPr>
+                    <pic:cNvPr id="6" name="solution-gma-SNR3.pdf"/>
+                    <pic:cNvPicPr/>
+                  </pic:nvPicPr>
+                  <pic:blipFill>
+                    <a:blip r:embed="rId28">
+                      <a:extLst>
+                        <a:ext uri="{28A0092B-C50C-407E-A947-70E740481C1C}">
+                          <a14:useLocalDpi xmlns:a14="http://schemas.microsoft.com/office/drawing/2010/main" val="0"/>
+                        </a:ext>
+                      </a:extLst>
+                    </a:blip>
+                    <a:stretch>
+                      <a:fillRect/>
+                    </a:stretch>
+                  </pic:blipFill>
+                  <pic:spPr>
+                    <a:xfrm>
+                      <a:off x="0" y="0"/>
+                      <a:ext cx="2520000" cy="2520000"/>
+                    </a:xfrm>
+                    <a:prstGeom prst="rect">
+                      <a:avLst/>
+                    </a:prstGeom>
+                  </pic:spPr>
+                </pic:pic>
+              </a:graphicData>
+            </a:graphic>
+          </wp:inline>
+        </w:drawing>
+      </w:r>
+    </w:p>
+    <w:p>
+      <w:pPr>
+        <w:pStyle w:val="Heading2"/>
+      </w:pPr>
+      <w:r>
+        <w:rPr>
+          <w:noProof/>
+        </w:rPr>
+        <w:lastRenderedPageBreak/>
+        <w:drawing>
+          <wp:inline distT="0" distB="0" distL="0" distR="0" wp14:anchorId="0D6A7EEC" wp14:editId="3A058C21">
+            <wp:extent cx="6732000" cy="5562000"/>
+            <wp:effectExtent l="0" t="0" r="0" b="635"/>
+            <wp:docPr id="10" name="Picture 10"/>
+            <wp:cNvGraphicFramePr>
+              <a:graphicFrameLocks xmlns:a="http://schemas.openxmlformats.org/drawingml/2006/main" noChangeAspect="1"/>
+            </wp:cNvGraphicFramePr>
+            <a:graphic xmlns:a="http://schemas.openxmlformats.org/drawingml/2006/main">
+              <a:graphicData uri="http://schemas.openxmlformats.org/drawingml/2006/picture">
+                <pic:pic xmlns:pic="http://schemas.openxmlformats.org/drawingml/2006/picture">
+                  <pic:nvPicPr>
+                    <pic:cNvPr id="10" name="nls_vs_sls_gma_SNR10.pdf"/>
+                    <pic:cNvPicPr/>
+                  </pic:nvPicPr>
+                  <pic:blipFill>
+                    <a:blip r:embed="rId29">
+                      <a:extLst>
+                        <a:ext uri="{28A0092B-C50C-407E-A947-70E740481C1C}">
+                          <a14:useLocalDpi xmlns:a14="http://schemas.microsoft.com/office/drawing/2010/main" val="0"/>
+                        </a:ext>
+                      </a:extLst>
+                    </a:blip>
+                    <a:stretch>
+                      <a:fillRect/>
+                    </a:stretch>
+                  </pic:blipFill>
+                  <pic:spPr>
+                    <a:xfrm>
+                      <a:off x="0" y="0"/>
+                      <a:ext cx="6732000" cy="5562000"/>
+                    </a:xfrm>
+                    <a:prstGeom prst="rect">
+                      <a:avLst/>
+                    </a:prstGeom>
+                  </pic:spPr>
+                </pic:pic>
+              </a:graphicData>
+            </a:graphic>
+          </wp:inline>
+        </w:drawing>
+      </w:r>
+      <w:r>
+        <w:rPr>
+          <w:noProof/>
+        </w:rPr>
+        <w:lastRenderedPageBreak/>
+        <w:drawing>
+          <wp:inline distT="0" distB="0" distL="0" distR="0" wp14:anchorId="4B658786" wp14:editId="01DD9480">
+            <wp:extent cx="6732000" cy="5562000"/>
+            <wp:effectExtent l="0" t="0" r="0" b="635"/>
+            <wp:docPr id="17" name="Picture 17"/>
+            <wp:cNvGraphicFramePr>
+              <a:graphicFrameLocks xmlns:a="http://schemas.openxmlformats.org/drawingml/2006/main" noChangeAspect="1"/>
+            </wp:cNvGraphicFramePr>
+            <a:graphic xmlns:a="http://schemas.openxmlformats.org/drawingml/2006/main">
+              <a:graphicData uri="http://schemas.openxmlformats.org/drawingml/2006/picture">
+                <pic:pic xmlns:pic="http://schemas.openxmlformats.org/drawingml/2006/picture">
+                  <pic:nvPicPr>
+                    <pic:cNvPr id="17" name="nls_vs_sls_gma_SNR3.pdf"/>
+                    <pic:cNvPicPr/>
+                  </pic:nvPicPr>
+                  <pic:blipFill>
+                    <a:blip r:embed="rId30">
+                      <a:extLst>
+                        <a:ext uri="{28A0092B-C50C-407E-A947-70E740481C1C}">
+                          <a14:useLocalDpi xmlns:a14="http://schemas.microsoft.com/office/drawing/2010/main" val="0"/>
+                        </a:ext>
+                      </a:extLst>
+                    </a:blip>
+                    <a:stretch>
+                      <a:fillRect/>
+                    </a:stretch>
+                  </pic:blipFill>
+                  <pic:spPr>
+                    <a:xfrm>
+                      <a:off x="0" y="0"/>
+                      <a:ext cx="6732000" cy="5562000"/>
+                    </a:xfrm>
+                    <a:prstGeom prst="rect">
+                      <a:avLst/>
+                    </a:prstGeom>
+                  </pic:spPr>
+                </pic:pic>
+              </a:graphicData>
+            </a:graphic>
+          </wp:inline>
+        </w:drawing>
+      </w:r>
+    </w:p>
+    <w:p>
+      <w:pPr>
+        <w:pStyle w:val="Heading2"/>
+      </w:pPr>
+    </w:p>
+    <w:p>
+      <w:pPr>
+        <w:pStyle w:val="Heading2"/>
+      </w:pPr>
+      <w:r>
+        <w:br w:type="page"/>
+      </w:r>
+    </w:p>
+    <w:p>
+      <w:r>
+        <w:lastRenderedPageBreak/>
+        <w:t xml:space="preserve">The integral matching error is better for SLS in both cases and </w:t>
+      </w:r>
+      <w:r>
+        <w:t>is slightly better the higher SNR. Regarding the variance of the parameter estimates, the nonlinear parameters have much lower variance than the linear parameters. Regarding the different techniques, the variance of the parameters estimated by SLS is higher than for NLS for the linear parameters and similar for the non-linear parameters.</w:t>
+      </w:r>
+    </w:p>
+    <w:p/>
+    <w:p/>
+    <w:p/>
+    <w:p>
+      <w:r>
+        <w:rPr>
+          <w:noProof/>
+        </w:rPr>
+        <w:lastRenderedPageBreak/>
+        <w:drawing>
+          <wp:inline distT="0" distB="0" distL="0" distR="0" wp14:anchorId="337998C6" wp14:editId="09FC9F1A">
+            <wp:extent cx="5727700" cy="4733290"/>
+            <wp:effectExtent l="0" t="0" r="0" b="3810"/>
+            <wp:docPr id="18" name="Picture 18"/>
+            <wp:cNvGraphicFramePr>
+              <a:graphicFrameLocks xmlns:a="http://schemas.openxmlformats.org/drawingml/2006/main" noChangeAspect="1"/>
+            </wp:cNvGraphicFramePr>
+            <a:graphic xmlns:a="http://schemas.openxmlformats.org/drawingml/2006/main">
+              <a:graphicData uri="http://schemas.openxmlformats.org/drawingml/2006/picture">
+                <pic:pic xmlns:pic="http://schemas.openxmlformats.org/drawingml/2006/picture">
+                  <pic:nvPicPr>
+                    <pic:cNvPr id="18" name="variance_gma_SNR10.pdf"/>
+                    <pic:cNvPicPr/>
+                  </pic:nvPicPr>
+                  <pic:blipFill>
+                    <a:blip r:embed="rId31">
+                      <a:extLst>
+                        <a:ext uri="{28A0092B-C50C-407E-A947-70E740481C1C}">
+                          <a14:useLocalDpi xmlns:a14="http://schemas.microsoft.com/office/drawing/2010/main" val="0"/>
+                        </a:ext>
+                      </a:extLst>
+                    </a:blip>
+                    <a:stretch>
+                      <a:fillRect/>
+                    </a:stretch>
+                  </pic:blipFill>
+                  <pic:spPr>
+                    <a:xfrm>
+                      <a:off x="0" y="0"/>
+                      <a:ext cx="5727700" cy="4733290"/>
+                    </a:xfrm>
+                    <a:prstGeom prst="rect">
+                      <a:avLst/>
+                    </a:prstGeom>
+                  </pic:spPr>
+                </pic:pic>
+              </a:graphicData>
+            </a:graphic>
+          </wp:inline>
+        </w:drawing>
+      </w:r>
+      <w:r>
+        <w:rPr>
+          <w:noProof/>
+        </w:rPr>
+        <w:lastRenderedPageBreak/>
+        <w:drawing>
+          <wp:inline distT="0" distB="0" distL="0" distR="0" wp14:anchorId="477DCB96" wp14:editId="5F1BEE92">
+            <wp:extent cx="5727700" cy="4733290"/>
+            <wp:effectExtent l="0" t="0" r="0" b="3810"/>
+            <wp:docPr id="21" name="Picture 21"/>
+            <wp:cNvGraphicFramePr>
+              <a:graphicFrameLocks xmlns:a="http://schemas.openxmlformats.org/drawingml/2006/main" noChangeAspect="1"/>
+            </wp:cNvGraphicFramePr>
+            <a:graphic xmlns:a="http://schemas.openxmlformats.org/drawingml/2006/main">
+              <a:graphicData uri="http://schemas.openxmlformats.org/drawingml/2006/picture">
+                <pic:pic xmlns:pic="http://schemas.openxmlformats.org/drawingml/2006/picture">
+                  <pic:nvPicPr>
+                    <pic:cNvPr id="21" name="variance_gma_SNR3.pdf"/>
+                    <pic:cNvPicPr/>
+                  </pic:nvPicPr>
+                  <pic:blipFill>
+                    <a:blip r:embed="rId32">
+                      <a:extLst>
+                        <a:ext uri="{28A0092B-C50C-407E-A947-70E740481C1C}">
+                          <a14:useLocalDpi xmlns:a14="http://schemas.microsoft.com/office/drawing/2010/main" val="0"/>
+                        </a:ext>
+                      </a:extLst>
+                    </a:blip>
+                    <a:stretch>
+                      <a:fillRect/>
+                    </a:stretch>
+                  </pic:blipFill>
+                  <pic:spPr>
+                    <a:xfrm>
+                      <a:off x="0" y="0"/>
+                      <a:ext cx="5727700" cy="4733290"/>
+                    </a:xfrm>
+                    <a:prstGeom prst="rect">
+                      <a:avLst/>
+                    </a:prstGeom>
+                  </pic:spPr>
+                </pic:pic>
+              </a:graphicData>
+            </a:graphic>
+          </wp:inline>
+        </w:drawing>
+      </w:r>
+    </w:p>
+    <w:p/>
+    <w:p>
+      <w:pPr>
+        <w:rPr>
+          <w:rFonts w:asciiTheme="majorHAnsi" w:eastAsiaTheme="majorEastAsia" w:hAnsiTheme="majorHAnsi" w:cstheme="majorBidi"/>
+          <w:color w:val="2F5496" w:themeColor="accent1" w:themeShade="BF"/>
+          <w:sz w:val="32"/>
+          <w:szCs w:val="32"/>
+        </w:rPr>
+      </w:pPr>
       <w:r>
         <w:br w:type="page"/>
       </w:r>

</xml_diff>